<commit_message>
Integrate comments from Zurriaguz
</commit_message>
<xml_diff>
--- a/submission/reviews/TaylorWedel--pneumatic-ribs-of-Brachiosaurus--REV1.docx
+++ b/submission/reviews/TaylorWedel--pneumatic-ribs-of-Brachiosaurus--REV1.docx
@@ -219,61 +219,7 @@
       <w:ins w:id="2" w:author="Mike Taylor" w:date="2023-11-06T19:53:49Z">
         <w:r>
           <w:rPr/>
-          <w:t>In descriptions and analyses of fossil vertebrates, r</w:t>
-        </w:r>
-      </w:ins>
-      <w:ins w:id="3" w:author="Mike Taylor" w:date="2023-11-06T19:53:49Z">
-        <w:r>
-          <w:rPr/>
-          <w:t xml:space="preserve">ibs </w:t>
-        </w:r>
-      </w:ins>
-      <w:ins w:id="4" w:author="Mike Taylor" w:date="2023-11-06T19:53:49Z">
-        <w:r>
-          <w:rPr/>
-          <w:t xml:space="preserve">have </w:t>
-        </w:r>
-      </w:ins>
-      <w:ins w:id="5" w:author="Mike Taylor" w:date="2023-11-06T19:53:49Z">
-        <w:r>
-          <w:rPr/>
-          <w:t xml:space="preserve">generally not </w:t>
-        </w:r>
-      </w:ins>
-      <w:ins w:id="6" w:author="Mike Taylor" w:date="2023-11-06T19:53:49Z">
-        <w:r>
-          <w:rPr/>
-          <w:t xml:space="preserve">been </w:t>
-        </w:r>
-      </w:ins>
-      <w:ins w:id="7" w:author="Mike Taylor" w:date="2023-11-06T19:53:49Z">
-        <w:r>
-          <w:rPr/>
-          <w:t xml:space="preserve">considered anatomically or phylogenetically </w:t>
-        </w:r>
-      </w:ins>
-      <w:ins w:id="8" w:author="Mike Taylor" w:date="2023-11-06T19:53:49Z">
-        <w:r>
-          <w:rPr/>
-          <w:t>important</w:t>
-        </w:r>
-      </w:ins>
-      <w:ins w:id="9" w:author="Mike Taylor" w:date="2023-11-06T19:53:49Z">
-        <w:r>
-          <w:rPr/>
-          <w:t xml:space="preserve">, and are </w:t>
-        </w:r>
-      </w:ins>
-      <w:ins w:id="10" w:author="Mike Taylor" w:date="2023-11-06T19:53:49Z">
-        <w:r>
-          <w:rPr/>
-          <w:t>often given only cursory treatment in even otherwise comprehensive descriptive work.</w:t>
-        </w:r>
-      </w:ins>
-      <w:ins w:id="11" w:author="Mike Taylor" w:date="2023-11-06T19:53:49Z">
-        <w:r>
-          <w:rPr/>
-          <w:t xml:space="preserve"> </w:t>
+          <w:t xml:space="preserve">In descriptions and analyses of fossil vertebrates, ribs have generally not been considered anatomically or phylogenetically important, and are often given only cursory treatment in even otherwise comprehensive descriptive work. </w:t>
         </w:r>
       </w:ins>
       <w:r>
@@ -290,16 +236,10 @@
         <w:rPr/>
         <w:t>, Elmer S. Riggs (1901, 1903, 1904) had little to say about the ribs. Two of them</w:t>
       </w:r>
-      <w:ins w:id="12" w:author="Mike Taylor" w:date="2023-11-06T19:55:43Z">
-        <w:r>
-          <w:rPr/>
-          <w:t xml:space="preserve">, </w:t>
-        </w:r>
-      </w:ins>
-      <w:ins w:id="13" w:author="Mike Taylor" w:date="2023-11-06T19:55:43Z">
-        <w:r>
-          <w:rPr/>
-          <w:t>however,</w:t>
+      <w:ins w:id="3" w:author="Mike Taylor" w:date="2023-11-06T19:55:43Z">
+        <w:r>
+          <w:rPr/>
+          <w:t>, however,</w:t>
         </w:r>
       </w:ins>
       <w:r>
@@ -330,29 +270,23 @@
         <w:rPr/>
         <w:t>Some older authors, including Riggs and Marsh</w:t>
       </w:r>
-      <w:ins w:id="14" w:author="Mike Taylor" w:date="2023-11-06T19:59:54Z">
-        <w:r>
-          <w:rPr/>
-          <w:t xml:space="preserve"> </w:t>
-        </w:r>
-      </w:ins>
-      <w:ins w:id="15" w:author="Mike Taylor" w:date="2023-11-06T19:59:54Z">
-        <w:r>
-          <w:rPr/>
-          <w:t>(e.g., Riggs 1903, 1904; Marsh 1896)</w:t>
+      <w:ins w:id="4" w:author="Mike Taylor" w:date="2023-11-06T19:59:54Z">
+        <w:r>
+          <w:rPr/>
+          <w:t xml:space="preserve"> (e.g., Riggs 1903, 1904; Marsh 1896)</w:t>
         </w:r>
       </w:ins>
       <w:r>
         <w:rPr/>
         <w:t xml:space="preserve">, refer to the head and tubercle of the rib. We use the now conventional terms capitulum and tuberculum respectively for these structures. </w:t>
       </w:r>
-      <w:del w:id="16" w:author="Mike Taylor" w:date="2023-11-06T19:57:28Z">
+      <w:del w:id="5" w:author="Mike Taylor" w:date="2023-11-06T19:57:28Z">
         <w:r>
           <w:rPr/>
           <w:delText>Since</w:delText>
         </w:r>
       </w:del>
-      <w:ins w:id="17" w:author="Mike Taylor" w:date="2023-11-06T19:57:28Z">
+      <w:ins w:id="6" w:author="Mike Taylor" w:date="2023-11-06T19:57:28Z">
         <w:r>
           <w:rPr/>
           <w:t>Because</w:t>
@@ -373,13 +307,13 @@
         <w:rPr/>
         <w:t xml:space="preserve">In life, the position and orientation of sauropod ribs </w:t>
       </w:r>
-      <w:del w:id="18" w:author="Mike Taylor" w:date="2023-11-06T19:57:47Z">
+      <w:del w:id="7" w:author="Mike Taylor" w:date="2023-11-06T19:57:47Z">
         <w:r>
           <w:rPr/>
           <w:delText>was</w:delText>
         </w:r>
       </w:del>
-      <w:ins w:id="19" w:author="Mike Taylor" w:date="2023-11-06T19:57:47Z">
+      <w:ins w:id="8" w:author="Mike Taylor" w:date="2023-11-06T19:57:47Z">
         <w:r>
           <w:rPr/>
           <w:t>were</w:t>
@@ -389,13 +323,13 @@
         <w:rPr/>
         <w:t xml:space="preserve"> complex, and </w:t>
       </w:r>
-      <w:del w:id="20" w:author="Mike Taylor" w:date="2023-11-06T19:57:58Z">
+      <w:del w:id="9" w:author="Mike Taylor" w:date="2023-11-06T19:57:58Z">
         <w:r>
           <w:rPr/>
           <w:delText>is</w:delText>
         </w:r>
       </w:del>
-      <w:ins w:id="21" w:author="Mike Taylor" w:date="2023-11-06T19:57:58Z">
+      <w:ins w:id="10" w:author="Mike Taylor" w:date="2023-11-06T19:57:58Z">
         <w:r>
           <w:rPr/>
           <w:t>are</w:t>
@@ -405,35 +339,29 @@
         <w:rPr/>
         <w:t xml:space="preserve"> not fully understood. Broadly speaking, in all tetrapods with bicipital (two-headed) ribs, the</w:t>
       </w:r>
-      <w:del w:id="22" w:author="Mike Taylor" w:date="2023-11-06T19:58:17Z">
+      <w:del w:id="11" w:author="Mike Taylor" w:date="2023-11-06T19:58:17Z">
         <w:r>
           <w:rPr/>
           <w:delText>y</w:delText>
         </w:r>
       </w:del>
-      <w:ins w:id="23" w:author="Mike Taylor" w:date="2023-11-06T19:58:23Z">
-        <w:r>
-          <w:rPr/>
-          <w:t xml:space="preserve"> </w:t>
-        </w:r>
-      </w:ins>
-      <w:ins w:id="24" w:author="Mike Taylor" w:date="2023-11-06T19:58:23Z">
-        <w:r>
-          <w:rPr/>
-          <w:t>ribs</w:t>
+      <w:ins w:id="12" w:author="Mike Taylor" w:date="2023-11-06T19:58:23Z">
+        <w:r>
+          <w:rPr/>
+          <w:t xml:space="preserve"> ribs</w:t>
         </w:r>
       </w:ins>
       <w:r>
         <w:rPr/>
         <w:t xml:space="preserve"> move during respiration as though rotating about a</w:t>
       </w:r>
-      <w:ins w:id="25" w:author="Mike Taylor" w:date="2023-11-06T19:58:51Z">
+      <w:ins w:id="13" w:author="Mike Taylor" w:date="2023-11-06T19:58:51Z">
         <w:r>
           <w:rPr/>
           <w:t>n axis</w:t>
         </w:r>
       </w:ins>
-      <w:del w:id="26" w:author="Mike Taylor" w:date="2023-11-06T19:59:00Z">
+      <w:del w:id="14" w:author="Mike Taylor" w:date="2023-11-06T19:59:00Z">
         <w:r>
           <w:rPr/>
           <w:delText xml:space="preserve"> hinge</w:delText>
@@ -443,7 +371,7 @@
         <w:rPr/>
         <w:t xml:space="preserve"> along the line from diapophysis to parapophysis (i.e.</w:t>
       </w:r>
-      <w:ins w:id="27" w:author="Mike Taylor" w:date="2023-11-06T19:58:47Z">
+      <w:ins w:id="15" w:author="Mike Taylor" w:date="2023-11-06T19:58:47Z">
         <w:r>
           <w:rPr/>
           <w:t>,</w:t>
@@ -453,13 +381,13 @@
         <w:rPr/>
         <w:t xml:space="preserve"> from capitulum to tuberculum on the rib itself). But </w:t>
       </w:r>
-      <w:del w:id="28" w:author="Mike Taylor" w:date="2023-11-06T20:01:22Z">
+      <w:del w:id="16" w:author="Mike Taylor" w:date="2023-11-06T20:01:22Z">
         <w:r>
           <w:rPr/>
           <w:delText>as</w:delText>
         </w:r>
       </w:del>
-      <w:ins w:id="29" w:author="Mike Taylor" w:date="2023-11-06T20:01:22Z">
+      <w:ins w:id="17" w:author="Mike Taylor" w:date="2023-11-06T20:01:22Z">
         <w:r>
           <w:rPr/>
           <w:t>because</w:t>
@@ -830,7 +758,7 @@
         <w:rPr/>
         <w:t xml:space="preserve">But </w:t>
       </w:r>
-      <w:ins w:id="30" w:author="Mike Taylor" w:date="2023-11-06T20:08:23Z">
+      <w:ins w:id="18" w:author="Mike Taylor" w:date="2023-11-06T20:08:23Z">
         <w:r>
           <w:rPr/>
           <w:t xml:space="preserve">the illustration by </w:t>
@@ -840,7 +768,7 @@
         <w:rPr/>
         <w:t>Marsh</w:t>
       </w:r>
-      <w:del w:id="31" w:author="Mike Taylor" w:date="2023-11-06T20:08:31Z">
+      <w:del w:id="19" w:author="Mike Taylor" w:date="2023-11-06T20:08:31Z">
         <w:r>
           <w:rPr/>
           <w:delText>’s own</w:delText>
@@ -850,13 +778,13 @@
         <w:rPr/>
         <w:t xml:space="preserve"> (1896:167</w:t>
       </w:r>
-      <w:del w:id="32" w:author="Mike Taylor" w:date="2023-11-06T20:08:37Z">
+      <w:del w:id="20" w:author="Mike Taylor" w:date="2023-11-06T20:08:37Z">
         <w:r>
           <w:rPr/>
           <w:delText>) illustration (</w:delText>
         </w:r>
       </w:del>
-      <w:ins w:id="33" w:author="Mike Taylor" w:date="2023-11-06T20:08:37Z">
+      <w:ins w:id="21" w:author="Mike Taylor" w:date="2023-11-06T20:08:37Z">
         <w:r>
           <w:rPr/>
           <w:t xml:space="preserve">, </w:t>
@@ -876,7 +804,7 @@
         <w:rPr/>
         <w:t xml:space="preserve"> Marsh” with “outer” (i.e.</w:t>
       </w:r>
-      <w:ins w:id="34" w:author="Mike Taylor" w:date="2023-11-06T19:59:09Z">
+      <w:ins w:id="22" w:author="Mike Taylor" w:date="2023-11-06T19:59:09Z">
         <w:r>
           <w:rPr/>
           <w:t>,</w:t>
@@ -886,7 +814,7 @@
         <w:rPr/>
         <w:t xml:space="preserve"> lateral or anterior) view on the left and “inner” (i.e.</w:t>
       </w:r>
-      <w:ins w:id="35" w:author="Mike Taylor" w:date="2023-11-06T19:59:15Z">
+      <w:ins w:id="23" w:author="Mike Taylor" w:date="2023-11-06T19:59:15Z">
         <w:r>
           <w:rPr/>
           <w:t>,</w:t>
@@ -896,7 +824,7 @@
         <w:rPr/>
         <w:t xml:space="preserve"> medial or posterior) view on the right. But the three prongs shown are labeled “anterior extremity”, “head” (i.e.</w:t>
       </w:r>
-      <w:ins w:id="36" w:author="Mike Taylor" w:date="2023-11-06T19:59:19Z">
+      <w:ins w:id="24" w:author="Mike Taylor" w:date="2023-11-06T19:59:19Z">
         <w:r>
           <w:rPr/>
           <w:t>,</w:t>
@@ -906,7 +834,7 @@
         <w:rPr/>
         <w:t xml:space="preserve"> capitulum) and “tubercle” (i.e.</w:t>
       </w:r>
-      <w:ins w:id="37" w:author="Mike Taylor" w:date="2023-11-06T19:59:23Z">
+      <w:ins w:id="25" w:author="Mike Taylor" w:date="2023-11-06T19:59:23Z">
         <w:r>
           <w:rPr/>
           <w:t>,</w:t>
@@ -916,13 +844,13 @@
         <w:rPr/>
         <w:t xml:space="preserve"> tuberculum), with no rib shaft shown. The structure is extremely difficult to interpret as a cervical rib</w:t>
       </w:r>
-      <w:ins w:id="38" w:author="Mike Taylor" w:date="2023-11-06T20:09:50Z">
+      <w:ins w:id="26" w:author="Mike Taylor" w:date="2023-11-06T20:09:50Z">
         <w:r>
           <w:rPr/>
           <w:t>.</w:t>
         </w:r>
       </w:ins>
-      <w:del w:id="39" w:author="Mike Taylor" w:date="2023-11-06T20:09:50Z">
+      <w:del w:id="27" w:author="Mike Taylor" w:date="2023-11-06T20:09:50Z">
         <w:r>
           <w:rPr/>
           <w:delText>,</w:delText>
@@ -930,9 +858,19 @@
       </w:del>
       <w:r>
         <w:rPr/>
-        <w:t xml:space="preserve"> A “posterior process” is shown in lateral view, which could possibly be construed as a “second tubercle”, but if it was on the lateral aspect of the rib it could not have served as an additional articulation. Furthermore a third articulation for a rib would </w:t>
-      </w:r>
-      <w:del w:id="40" w:author="Mike Taylor" w:date="2023-11-06T20:10:28Z">
+        <w:t xml:space="preserve"> A “posterior process” is shown in lateral view, which could possibly be construed as a “second tubercle”, but if it was on the lateral aspect of the rib it could not have served as an additional articulation. Furthermore</w:t>
+      </w:r>
+      <w:ins w:id="28" w:author="Mike Taylor" w:date="2023-11-06T20:58:11Z">
+        <w:r>
+          <w:rPr/>
+          <w:t>,</w:t>
+        </w:r>
+      </w:ins>
+      <w:r>
+        <w:rPr/>
+        <w:t xml:space="preserve"> a third articulation for a rib would </w:t>
+      </w:r>
+      <w:del w:id="29" w:author="Mike Taylor" w:date="2023-11-06T20:10:28Z">
         <w:r>
           <w:rPr/>
           <w:delText xml:space="preserve">serve to </w:delText>
@@ -1024,7 +962,7 @@
         <w:rPr/>
         <w:t>, and a mounted skeleton based primarily on the referred specimen MB.R.2181 forms the spectacular centerpiece of the atrium of the Museum für Naturkunde Berlin (Janensch 1950b). As a result</w:t>
       </w:r>
-      <w:ins w:id="41" w:author="Mike Taylor" w:date="2023-11-06T20:11:59Z">
+      <w:ins w:id="30" w:author="Mike Taylor" w:date="2023-11-06T20:11:59Z">
         <w:r>
           <w:rPr/>
           <w:t>,</w:t>
@@ -1044,7 +982,7 @@
         <w:rPr/>
         <w:t xml:space="preserve"> has rested on this referred species. However, Paul (1988) showed that some significant differences exist between the </w:t>
       </w:r>
-      <w:ins w:id="42" w:author="Mike Taylor" w:date="2023-11-06T20:12:12Z">
+      <w:ins w:id="31" w:author="Mike Taylor" w:date="2023-11-06T20:12:12Z">
         <w:r>
           <w:rPr/>
           <w:t xml:space="preserve">two </w:t>
@@ -1104,7 +1042,7 @@
         <w:rPr/>
         <w:t xml:space="preserve">. This name is now in general use for Janensch’s </w:t>
       </w:r>
-      <w:ins w:id="43" w:author="Mike Taylor" w:date="2023-11-06T20:12:57Z">
+      <w:ins w:id="32" w:author="Mike Taylor" w:date="2023-11-06T20:12:57Z">
         <w:r>
           <w:rPr/>
           <w:t xml:space="preserve">Tanzanian </w:t>
@@ -1124,7 +1062,7 @@
         <w:rPr/>
         <w:t xml:space="preserve"> refers only to the </w:t>
       </w:r>
-      <w:ins w:id="44" w:author="Mike Taylor" w:date="2023-11-06T20:13:13Z">
+      <w:ins w:id="33" w:author="Mike Taylor" w:date="2023-11-06T20:13:13Z">
         <w:r>
           <w:rPr/>
           <w:t xml:space="preserve">American </w:t>
@@ -1134,13 +1072,13 @@
         <w:rPr/>
         <w:t>type speci</w:t>
       </w:r>
-      <w:del w:id="45" w:author="Mike Taylor" w:date="2023-11-06T20:13:23Z">
+      <w:del w:id="34" w:author="Mike Taylor" w:date="2023-11-06T20:13:23Z">
         <w:r>
           <w:rPr/>
           <w:delText>men</w:delText>
         </w:r>
       </w:del>
-      <w:ins w:id="46" w:author="Mike Taylor" w:date="2023-11-06T20:13:23Z">
+      <w:ins w:id="35" w:author="Mike Taylor" w:date="2023-11-06T20:13:23Z">
         <w:r>
           <w:rPr/>
           <w:t>es</w:t>
@@ -1181,7 +1119,7 @@
         <w:rPr/>
         <w:t>, but did so only “based on lack of evidence for more than one brachiosaurid from the Upper Jurassic of North America” (D’Emic and Carrano 2019:736). There is definitely evidence for multiple individuals of brachiosaurids in the Late Jurassic of North America (e.g.</w:t>
       </w:r>
-      <w:ins w:id="47" w:author="Mike Taylor" w:date="2023-11-06T19:59:59Z">
+      <w:ins w:id="36" w:author="Mike Taylor" w:date="2023-11-06T19:59:59Z">
         <w:r>
           <w:rPr/>
           <w:t>,</w:t>
@@ -1245,13 +1183,13 @@
         <w:rPr/>
         <w:t>Among extant animals, crocod</w:t>
       </w:r>
-      <w:del w:id="48" w:author="Mike Taylor" w:date="2023-11-06T20:15:01Z">
+      <w:del w:id="37" w:author="Mike Taylor" w:date="2023-11-06T20:15:01Z">
         <w:r>
           <w:rPr/>
           <w:delText>i</w:delText>
         </w:r>
       </w:del>
-      <w:ins w:id="49" w:author="Mike Taylor" w:date="2023-11-06T20:15:01Z">
+      <w:ins w:id="38" w:author="Mike Taylor" w:date="2023-11-06T20:15:01Z">
         <w:r>
           <w:rPr/>
           <w:t>y</w:t>
@@ -1261,7 +1199,7 @@
         <w:rPr/>
         <w:t>lians, birds, and mammals have pneumatic spaces in their skulls, but these are found in the postcranial skeletons of only one group: birds (e.g.</w:t>
       </w:r>
-      <w:ins w:id="50" w:author="Mike Taylor" w:date="2023-11-06T20:00:04Z">
+      <w:ins w:id="39" w:author="Mike Taylor" w:date="2023-11-06T20:00:04Z">
         <w:r>
           <w:rPr/>
           <w:t>,</w:t>
@@ -1271,7 +1209,7 @@
         <w:rPr/>
         <w:t xml:space="preserve"> Duncker 1971). Among extinct animals, postcranial skeletal pneumaticity (PSP) is more widely distributed, occurring in pterosaurs, theropod dinosaurs (including birds) and sauropodomorphs — but not ornithischian dinosaurs (e.g.</w:t>
       </w:r>
-      <w:ins w:id="51" w:author="Mike Taylor" w:date="2023-11-06T20:00:09Z">
+      <w:ins w:id="40" w:author="Mike Taylor" w:date="2023-11-06T20:00:09Z">
         <w:r>
           <w:rPr/>
           <w:t>,</w:t>
@@ -1292,13 +1230,13 @@
         <w:rPr/>
         <w:t xml:space="preserve">In sauropods, PSP is found most often in the vertebrae, where it is all but ubiquitous, but is also found less frequently in other </w:t>
       </w:r>
-      <w:del w:id="52" w:author="Mike Taylor" w:date="2023-11-06T20:16:57Z">
+      <w:del w:id="41" w:author="Mike Taylor" w:date="2023-11-06T20:16:57Z">
         <w:r>
           <w:rPr/>
           <w:delText>sites</w:delText>
         </w:r>
       </w:del>
-      <w:ins w:id="53" w:author="Mike Taylor" w:date="2023-11-06T20:16:57Z">
+      <w:ins w:id="42" w:author="Mike Taylor" w:date="2023-11-06T20:16:57Z">
         <w:r>
           <w:rPr/>
           <w:t>bones</w:t>
@@ -1306,9 +1244,9 @@
       </w:ins>
       <w:r>
         <w:rPr/>
-        <w:t xml:space="preserve"> including the scapulae, coracoids and ilia (e.g.</w:t>
-      </w:r>
-      <w:ins w:id="54" w:author="Mike Taylor" w:date="2023-11-06T20:00:13Z">
+        <w:t xml:space="preserve"> including the scapulae, coracoids</w:t>
+      </w:r>
+      <w:ins w:id="43" w:author="Mike Taylor" w:date="2023-11-06T20:58:59Z">
         <w:r>
           <w:rPr/>
           <w:t>,</w:t>
@@ -1316,7 +1254,47 @@
       </w:ins>
       <w:r>
         <w:rPr/>
-        <w:t xml:space="preserve"> Cerda et al. 2012). Among the sites of pneumatic features are the dorsal ribs. A variety of different features are found on different parts of ribs: principally the capitulum and tuberculum and the area between them; most often on the posterior face of the rib but not infrequently on the anterior. Features include fossae (wide, shallow excavations), foramina (narrow, deep excavations leading to an internal air-space) and other possible traces of pneumatic diverticula pressed up against the ribs (Figure 5).</w:t>
+        <w:t xml:space="preserve"> </w:t>
+      </w:r>
+      <w:del w:id="44" w:author="Mike Taylor" w:date="2023-11-06T20:59:00Z">
+        <w:r>
+          <w:rPr/>
+          <w:delText xml:space="preserve">and </w:delText>
+        </w:r>
+      </w:del>
+      <w:r>
+        <w:rPr/>
+        <w:t xml:space="preserve">ilia </w:t>
+      </w:r>
+      <w:ins w:id="45" w:author="Mike Taylor" w:date="2023-11-06T20:59:11Z">
+        <w:r>
+          <w:rPr/>
+          <w:t xml:space="preserve">and chevrons </w:t>
+        </w:r>
+      </w:ins>
+      <w:r>
+        <w:rPr/>
+        <w:t>(e.g.</w:t>
+      </w:r>
+      <w:ins w:id="46" w:author="Mike Taylor" w:date="2023-11-06T20:00:13Z">
+        <w:r>
+          <w:rPr/>
+          <w:t>,</w:t>
+        </w:r>
+      </w:ins>
+      <w:r>
+        <w:rPr/>
+        <w:t xml:space="preserve"> Cerda et al. 2012</w:t>
+      </w:r>
+      <w:ins w:id="47" w:author="Mike Taylor" w:date="2023-11-06T20:59:24Z">
+        <w:r>
+          <w:rPr/>
+          <w:t>, Zurriaguz et al. 2017</w:t>
+        </w:r>
+      </w:ins>
+      <w:r>
+        <w:rPr/>
+        <w:t>). Among the sites of pneumatic features are the dorsal ribs. A variety of different features are found on different parts of ribs: principally the capitulum and tuberculum and the area between them; most often on the posterior face of the rib but not infrequently on the anterior. Features include fossae (wide, shallow excavations), foramina (narrow, deep excavations leading to an internal air-space) and other possible traces of pneumatic diverticula pressed up against the ribs (Figure 5).</w:t>
       </w:r>
     </w:p>
     <w:p>
@@ -1384,7 +1362,7 @@
         <w:rPr/>
         <w:t xml:space="preserve">Two of the ribs are preserved in much more detail than the others — in particular, they are the only ribs that preserve the capitulum and tuberculum. Their serial positions cannot be determined, beyond that they were not positioned </w:t>
       </w:r>
-      <w:ins w:id="55" w:author="Mike Taylor" w:date="2023-11-06T20:22:07Z">
+      <w:ins w:id="48" w:author="Mike Taylor" w:date="2023-11-06T20:22:07Z">
         <w:r>
           <w:rPr/>
           <w:t xml:space="preserve">either </w:t>
@@ -1394,7 +1372,7 @@
         <w:rPr/>
         <w:t xml:space="preserve">very anteriorly or </w:t>
       </w:r>
-      <w:ins w:id="56" w:author="Mike Taylor" w:date="2023-11-06T20:22:10Z">
+      <w:ins w:id="49" w:author="Mike Taylor" w:date="2023-11-06T20:22:10Z">
         <w:r>
           <w:rPr/>
           <w:t xml:space="preserve">very </w:t>
@@ -1428,7 +1406,7 @@
         <w:rPr/>
         <w:t xml:space="preserve">Rib A (Figure 2) was illustrated by Riggs (1903:fig 6) and slightly more informatively by Riggs (1904:plate LXXV:figure 5). It consists of </w:t>
       </w:r>
-      <w:ins w:id="57" w:author="Mike Taylor" w:date="2023-11-06T20:22:57Z">
+      <w:ins w:id="50" w:author="Mike Taylor" w:date="2023-11-06T20:22:57Z">
         <w:r>
           <w:rPr/>
           <w:t xml:space="preserve">two pieces: </w:t>
@@ -1438,7 +1416,7 @@
         <w:rPr/>
         <w:t>a complete proximal end</w:t>
       </w:r>
-      <w:ins w:id="58" w:author="Mike Taylor" w:date="2023-11-06T20:23:10Z">
+      <w:ins w:id="51" w:author="Mike Taylor" w:date="2023-11-06T20:23:10Z">
         <w:r>
           <w:rPr/>
           <w:t>,</w:t>
@@ -1448,7 +1426,7 @@
         <w:rPr/>
         <w:t xml:space="preserve"> and some but not all of the more distal portion</w:t>
       </w:r>
-      <w:del w:id="59" w:author="Mike Taylor" w:date="2023-11-06T20:23:14Z">
+      <w:del w:id="52" w:author="Mike Taylor" w:date="2023-11-06T20:23:14Z">
         <w:r>
           <w:rPr/>
           <w:delText>, and is broken into two pieces</w:delText>
@@ -1464,30 +1442,24 @@
         <w:pStyle w:val="LO-normal"/>
         <w:spacing w:lineRule="auto" w:line="480"/>
         <w:rPr>
-          <w:del w:id="63" w:author="Mike Taylor" w:date="2023-11-06T20:24:15Z"/>
+          <w:del w:id="55" w:author="Mike Taylor" w:date="2023-11-06T20:24:15Z"/>
         </w:rPr>
       </w:pPr>
       <w:r>
         <w:rPr/>
         <w:t>The rib’s most interesting feature is a small, oval pneumatic opening located about 60 cm down the shaft</w:t>
       </w:r>
-      <w:ins w:id="60" w:author="Mike Taylor" w:date="2023-11-06T20:23:39Z">
-        <w:r>
-          <w:rPr/>
-          <w:t xml:space="preserve"> </w:t>
-        </w:r>
-      </w:ins>
-      <w:ins w:id="61" w:author="Mike Taylor" w:date="2023-11-06T20:23:39Z">
-        <w:r>
-          <w:rPr/>
-          <w:t>from the proximal end</w:t>
+      <w:ins w:id="53" w:author="Mike Taylor" w:date="2023-11-06T20:23:39Z">
+        <w:r>
+          <w:rPr/>
+          <w:t xml:space="preserve"> from the proximal end</w:t>
         </w:r>
       </w:ins>
       <w:r>
         <w:rPr/>
         <w:t>. It has been carefully prepared, and has finished bone inside: it is not a result of damage or an artifact of preparation. The opening measures 49 mm proximodistally and 25 mm mediolaterally. Its depth is 22 mm at both the medial edge and proximal end, and 18 mm at both the proximal edge and distal end. It is difficult to see the inner margins of the cavity. However, feeling around inside the opening, it seems likely that it extended further distally into the rib, although the possible extension has understandably not been prepared out. This is in agreement with Riggs's (1903:304-305) description "The anterior surface of the shaft below the head is perforated by a large foramen which leads to an internal cavity in the shaft".</w:t>
       </w:r>
-      <w:ins w:id="62" w:author="Mike Taylor" w:date="2023-11-06T20:24:16Z">
+      <w:ins w:id="54" w:author="Mike Taylor" w:date="2023-11-06T20:24:16Z">
         <w:r>
           <w:rPr/>
           <w:t xml:space="preserve"> </w:t>
@@ -1528,7 +1500,7 @@
         <w:rPr/>
         <w:t xml:space="preserve">Rib B was not described or illustrated by Riggs, but it may be the rib measuring “fully nine feet (2.745m) in length” that he refers to (Riggs 1903:304, 1904:239). Like Rib A, it consists of a </w:t>
       </w:r>
-      <w:ins w:id="64" w:author="Mike Taylor" w:date="2023-11-06T20:25:59Z">
+      <w:ins w:id="56" w:author="Mike Taylor" w:date="2023-11-06T20:25:59Z">
         <w:r>
           <w:rPr/>
           <w:t xml:space="preserve">well-preserved </w:t>
@@ -1538,7 +1510,7 @@
         <w:rPr/>
         <w:t>complete proximal end, and some but not all of the more distal portion</w:t>
       </w:r>
-      <w:del w:id="65" w:author="Mike Taylor" w:date="2023-11-06T20:26:35Z">
+      <w:del w:id="57" w:author="Mike Taylor" w:date="2023-11-06T20:26:35Z">
         <w:r>
           <w:rPr/>
           <w:delText>, well preserved</w:delText>
@@ -1569,7 +1541,7 @@
         <w:rPr/>
         <w:t xml:space="preserve"> (Figure 5A) and those found in other sauropods, in that it invades the tuberculum rather than the shaft. Specifically, the lateral portion of the tuberculum is anteroposteriorly deeper than the medial part, projecting posteriorly from the surface of the rib, and the opening is in the medial face of this projection, extending laterally into the bone. The opening has been fully prepared out and is lined with finished bone. It is shaped like a teardrop flattened on one side, extending parallel to the rib shaft. It measures 120 mm proximodistally and has a maximum width of about 33 mm</w:t>
       </w:r>
-      <w:del w:id="66" w:author="Mike Taylor" w:date="2023-11-06T20:27:31Z">
+      <w:del w:id="58" w:author="Mike Taylor" w:date="2023-11-06T20:27:31Z">
         <w:r>
           <w:rPr/>
           <w:delText>,</w:delText>
@@ -1579,13 +1551,13 @@
         <w:rPr/>
         <w:t xml:space="preserve"> near its distal end: an exact measurement is impossible to determine </w:t>
       </w:r>
-      <w:del w:id="67" w:author="Mike Taylor" w:date="2023-11-06T20:27:35Z">
+      <w:del w:id="59" w:author="Mike Taylor" w:date="2023-11-06T20:27:35Z">
         <w:r>
           <w:rPr/>
           <w:delText>as</w:delText>
         </w:r>
       </w:del>
-      <w:ins w:id="68" w:author="Mike Taylor" w:date="2023-11-06T20:27:35Z">
+      <w:ins w:id="60" w:author="Mike Taylor" w:date="2023-11-06T20:27:35Z">
         <w:r>
           <w:rPr/>
           <w:t>because</w:t>
@@ -1674,13 +1646,13 @@
         <w:rPr/>
         <w:t xml:space="preserve">Jensen (1985, 1987) referred several specimens to </w:t>
       </w:r>
-      <w:del w:id="69" w:author="Mike Taylor" w:date="2023-11-06T20:29:48Z">
+      <w:del w:id="61" w:author="Mike Taylor" w:date="2023-11-06T20:29:48Z">
         <w:r>
           <w:rPr/>
           <w:delText>the b</w:delText>
         </w:r>
       </w:del>
-      <w:ins w:id="70" w:author="Mike Taylor" w:date="2023-11-06T20:29:48Z">
+      <w:ins w:id="62" w:author="Mike Taylor" w:date="2023-11-06T20:29:48Z">
         <w:r>
           <w:rPr/>
           <w:t>B</w:t>
@@ -1732,13 +1704,13 @@
         <w:rPr/>
         <w:t>Jensen (1987:figure 6B) (also appearing as Jensen 1985:figure 4B) shows a fiberglass resi</w:t>
       </w:r>
-      <w:ins w:id="71" w:author="Mike Taylor" w:date="2023-11-06T20:30:06Z">
+      <w:ins w:id="63" w:author="Mike Taylor" w:date="2023-11-06T20:30:06Z">
         <w:r>
           <w:rPr/>
           <w:t>n</w:t>
         </w:r>
       </w:ins>
-      <w:del w:id="72" w:author="Mike Taylor" w:date="2023-11-06T20:30:07Z">
+      <w:del w:id="64" w:author="Mike Taylor" w:date="2023-11-06T20:30:07Z">
         <w:r>
           <w:rPr/>
           <w:delText>t</w:delText>
@@ -1785,7 +1757,7 @@
         <w:rPr/>
         <w:t>There are no discernible pneumatic features on any of these ribs in Jensen’s illustrations, and Colin Boisvert (pers. comm., 2023) inspected these elements in collections and found no pneumatic features. These elements, together with all the brachiosaur material from Dry Mesa and Jensen/Jensen quarries</w:t>
       </w:r>
-      <w:ins w:id="73" w:author="Mike Taylor" w:date="2023-11-06T20:30:36Z">
+      <w:ins w:id="65" w:author="Mike Taylor" w:date="2023-11-06T20:30:36Z">
         <w:r>
           <w:rPr/>
           <w:t>,</w:t>
@@ -2051,7 +2023,7 @@
         <w:rPr/>
         <w:t xml:space="preserve">The most common location of pneumatic features in the ribs of sauropods is </w:t>
       </w:r>
-      <w:del w:id="74" w:author="Mike Taylor" w:date="2023-11-06T20:31:01Z">
+      <w:del w:id="66" w:author="Mike Taylor" w:date="2023-11-06T20:31:01Z">
         <w:r>
           <w:rPr/>
           <w:delText xml:space="preserve">in </w:delText>
@@ -2152,7 +2124,17 @@
       </w:pPr>
       <w:r>
         <w:rPr/>
-        <w:t xml:space="preserve">Other pneumatic configurations also exist: for example the complex of fossae and foramina in </w:t>
+        <w:t>Other pneumatic configurations also exist: for example</w:t>
+      </w:r>
+      <w:ins w:id="67" w:author="Mike Taylor" w:date="2023-11-06T20:59:50Z">
+        <w:r>
+          <w:rPr/>
+          <w:t>,</w:t>
+        </w:r>
+      </w:ins>
+      <w:r>
+        <w:rPr/>
+        <w:t xml:space="preserve"> the complex of fossae and foramina in </w:t>
       </w:r>
       <w:r>
         <w:rPr>
@@ -2170,7 +2152,7 @@
         </w:rPr>
         <w:t>Rukwatitan</w:t>
       </w:r>
-      <w:ins w:id="75" w:author="Mike Taylor" w:date="2023-11-06T20:32:25Z">
+      <w:ins w:id="68" w:author="Mike Taylor" w:date="2023-11-06T20:32:25Z">
         <w:r>
           <w:rPr>
             <w:i/>
@@ -2182,13 +2164,13 @@
         <w:rPr/>
         <w:t xml:space="preserve"> (Figure 5G–H; Gorscak et al. 2014:1142). </w:t>
       </w:r>
-      <w:del w:id="76" w:author="Mike Taylor" w:date="2023-11-06T20:32:31Z">
+      <w:del w:id="69" w:author="Mike Taylor" w:date="2023-11-06T20:32:31Z">
         <w:r>
           <w:rPr/>
           <w:delText>This</w:delText>
         </w:r>
       </w:del>
-      <w:ins w:id="77" w:author="Mike Taylor" w:date="2023-11-06T20:32:31Z">
+      <w:ins w:id="70" w:author="Mike Taylor" w:date="2023-11-06T20:32:31Z">
         <w:r>
           <w:rPr/>
           <w:t>Similar</w:t>
@@ -2261,13 +2243,13 @@
         <w:rPr/>
         <w:t xml:space="preserve">The segmental arteries pass behind the ribs on their circuit of the centrum, providing channels for pneumatization of the posterior aspect of the proximal portion of the ribs — the tubercula and capitula and region between them. (Note that “posterior” here is really posteromedial, </w:t>
       </w:r>
-      <w:del w:id="78" w:author="Mike Taylor" w:date="2023-11-06T20:34:25Z">
+      <w:del w:id="71" w:author="Mike Taylor" w:date="2023-11-06T20:34:25Z">
         <w:r>
           <w:rPr/>
           <w:delText>as</w:delText>
         </w:r>
       </w:del>
-      <w:ins w:id="79" w:author="Mike Taylor" w:date="2023-11-06T20:34:25Z">
+      <w:ins w:id="72" w:author="Mike Taylor" w:date="2023-11-06T20:34:25Z">
         <w:r>
           <w:rPr/>
           <w:t>because</w:t>
@@ -2277,7 +2259,7 @@
         <w:rPr/>
         <w:t xml:space="preserve"> the parapophysis is usually anteroventral to the diapophysis rather than directly ventral, so that the rib is “folded back” against the torso.) The segmental arteries also less frequently vascularize and subsequently lead to pneumatization of the anterior aspect of the </w:t>
       </w:r>
-      <w:ins w:id="80" w:author="Mike Taylor" w:date="2023-11-06T20:34:43Z">
+      <w:ins w:id="73" w:author="Mike Taylor" w:date="2023-11-06T20:34:43Z">
         <w:r>
           <w:rPr/>
           <w:t xml:space="preserve">ribs of the </w:t>
@@ -2287,7 +2269,7 @@
         <w:rPr/>
         <w:t>next vertebra</w:t>
       </w:r>
-      <w:del w:id="81" w:author="Mike Taylor" w:date="2023-11-06T20:34:48Z">
+      <w:del w:id="74" w:author="Mike Taylor" w:date="2023-11-06T20:34:48Z">
         <w:r>
           <w:rPr/>
           <w:delText>’s ribs</w:delText>
@@ -2308,7 +2290,7 @@
         <w:rPr/>
         <w:t>However, while the pneumatization of the proximal portion</w:t>
       </w:r>
-      <w:ins w:id="82" w:author="Mike Taylor" w:date="2023-11-06T20:36:47Z">
+      <w:ins w:id="75" w:author="Mike Taylor" w:date="2023-11-06T20:36:47Z">
         <w:r>
           <w:rPr/>
           <w:t>s</w:t>
@@ -2318,13 +2300,13 @@
         <w:rPr/>
         <w:t xml:space="preserve"> of ribs — likely by diverticula following the segmental arteries — </w:t>
       </w:r>
-      <w:del w:id="83" w:author="Mike Taylor" w:date="2023-11-06T20:36:52Z">
+      <w:del w:id="76" w:author="Mike Taylor" w:date="2023-11-06T20:36:52Z">
         <w:r>
           <w:rPr/>
           <w:delText>are</w:delText>
         </w:r>
       </w:del>
-      <w:ins w:id="84" w:author="Mike Taylor" w:date="2023-11-06T20:36:52Z">
+      <w:ins w:id="77" w:author="Mike Taylor" w:date="2023-11-06T20:36:52Z">
         <w:r>
           <w:rPr/>
           <w:t>is</w:t>
@@ -2334,7 +2316,7 @@
         <w:rPr/>
         <w:t xml:space="preserve"> relatively common in sauropods, pneumatization of the shaft</w:t>
       </w:r>
-      <w:ins w:id="85" w:author="Mike Taylor" w:date="2023-11-06T20:36:58Z">
+      <w:ins w:id="78" w:author="Mike Taylor" w:date="2023-11-06T20:36:58Z">
         <w:r>
           <w:rPr/>
           <w:t>s</w:t>
@@ -2389,7 +2371,7 @@
         <w:rPr/>
         <w:t>Variability of pneumatic features in sauropod bones has been documented in the literature — differences between different species or specimens (e.g.</w:t>
       </w:r>
-      <w:ins w:id="86" w:author="Mike Taylor" w:date="2023-11-06T20:00:19Z">
+      <w:ins w:id="79" w:author="Mike Taylor" w:date="2023-11-06T20:00:19Z">
         <w:r>
           <w:rPr/>
           <w:t>,</w:t>
@@ -2399,7 +2381,7 @@
         <w:rPr/>
         <w:t xml:space="preserve"> McIntosh 1990), among successive vertebrae of a single individual (e.g.</w:t>
       </w:r>
-      <w:ins w:id="87" w:author="Mike Taylor" w:date="2023-11-06T20:00:22Z">
+      <w:ins w:id="80" w:author="Mike Taylor" w:date="2023-11-06T20:00:22Z">
         <w:r>
           <w:rPr/>
           <w:t>,</w:t>
@@ -2419,7 +2401,7 @@
         <w:rPr/>
         <w:t xml:space="preserve"> CM 82, Hatcher 1901), including bilateral asymmetry that may be consistent along the column (e.g.</w:t>
       </w:r>
-      <w:ins w:id="88" w:author="Mike Taylor" w:date="2023-11-06T20:00:27Z">
+      <w:ins w:id="81" w:author="Mike Taylor" w:date="2023-11-06T20:00:27Z">
         <w:r>
           <w:rPr/>
           <w:t>,</w:t>
@@ -2439,7 +2421,7 @@
         <w:rPr/>
         <w:t xml:space="preserve"> PVL 4017, Zurriaguz and Alvarez 2014) or seemingly random (e.g.</w:t>
       </w:r>
-      <w:ins w:id="89" w:author="Mike Taylor" w:date="2023-11-06T20:00:32Z">
+      <w:ins w:id="82" w:author="Mike Taylor" w:date="2023-11-06T20:00:32Z">
         <w:r>
           <w:rPr/>
           <w:t>,</w:t>
@@ -2459,7 +2441,7 @@
         <w:rPr/>
         <w:t xml:space="preserve"> MB.R.2181, Wedel and Taylor 2013), and even asymmetry within a single vertebra (e.g.</w:t>
       </w:r>
-      <w:ins w:id="90" w:author="Mike Taylor" w:date="2023-11-06T20:00:37Z">
+      <w:ins w:id="83" w:author="Mike Taylor" w:date="2023-11-06T20:00:37Z">
         <w:r>
           <w:rPr/>
           <w:t>,</w:t>
@@ -3999,7 +3981,7 @@
     <w:p>
       <w:pPr>
         <w:pStyle w:val="LO-normal"/>
-        <w:spacing w:lineRule="auto" w:line="480"/>
+        <w:spacing w:lineRule="auto" w:line="360"/>
         <w:rPr/>
       </w:pPr>
       <w:r>
@@ -4029,12 +4011,67 @@
     </w:p>
     <w:p>
       <w:pPr>
+        <w:pStyle w:val="LO-normal"/>
+        <w:spacing w:lineRule="auto" w:line="360"/>
+        <w:rPr>
+          <w:ins w:id="90" w:author="Mike Taylor" w:date="2023-11-06T21:04:21Z"/>
+        </w:rPr>
+      </w:pPr>
+      <w:ins w:id="84" w:author="Mike Taylor" w:date="2023-11-06T21:04:21Z">
+        <w:bookmarkStart w:id="19" w:name="_9576bzuhzvp4"/>
+        <w:bookmarkEnd w:id="19"/>
+        <w:r>
+          <w:rPr/>
+          <w:t xml:space="preserve">Zurriaguz, Virginia, Agustín Martinelli, Guillermo W. Rougier and Martín D. Ezcurra. 2017. A saltasaurine titanosaur (Sauropoda: Titanosauriformes) from the Angostura Colorada Formation (upper Campanian, Cretaceous) of northwestern Patagonia, Argentina. </w:t>
+        </w:r>
+      </w:ins>
+      <w:ins w:id="85" w:author="Mike Taylor" w:date="2023-11-06T21:04:21Z">
+        <w:r>
+          <w:rPr>
+            <w:i/>
+            <w:iCs/>
+          </w:rPr>
+          <w:t>Cretaceous Research</w:t>
+        </w:r>
+      </w:ins>
+      <w:ins w:id="86" w:author="Mike Taylor" w:date="2023-11-06T21:04:21Z">
+        <w:r>
+          <w:rPr/>
+          <w:t xml:space="preserve"> </w:t>
+        </w:r>
+      </w:ins>
+      <w:ins w:id="87" w:author="Mike Taylor" w:date="2023-11-06T21:04:21Z">
+        <w:r>
+          <w:rPr>
+            <w:b/>
+            <w:bCs/>
+          </w:rPr>
+          <w:t>75:101</w:t>
+        </w:r>
+      </w:ins>
+      <w:ins w:id="88" w:author="Mike Taylor" w:date="2023-11-06T21:04:21Z">
+        <w:r>
+          <w:rPr/>
+          <w:t xml:space="preserve">-114. </w:t>
+        </w:r>
+      </w:ins>
+      <w:hyperlink r:id="rId13">
+        <w:ins w:id="89" w:author="Mike Taylor" w:date="2023-11-06T21:04:21Z">
+          <w:r>
+            <w:rPr>
+              <w:rStyle w:val="Hyperlink"/>
+            </w:rPr>
+            <w:t>doi:10.1016/j.cretres.2017.03.016</w:t>
+          </w:r>
+        </w:ins>
+      </w:hyperlink>
+    </w:p>
+    <w:p>
+      <w:pPr>
         <w:pStyle w:val="Heading1"/>
-        <w:spacing w:lineRule="auto" w:line="480"/>
-        <w:rPr/>
-      </w:pPr>
-      <w:bookmarkStart w:id="19" w:name="_9576bzuhzvp4"/>
-      <w:bookmarkEnd w:id="19"/>
+        <w:spacing w:lineRule="auto" w:line="360"/>
+        <w:rPr/>
+      </w:pPr>
       <w:r>
         <w:rPr/>
         <w:t>Figure Captions</w:t>
@@ -4286,20 +4323,14 @@
       <w:ins w:id="94" w:author="Mike Taylor" w:date="2023-11-06T20:39:57Z">
         <w:r>
           <w:rPr/>
-          <w:t xml:space="preserve">, </w:t>
-        </w:r>
-      </w:ins>
-      <w:ins w:id="95" w:author="Mike Taylor" w:date="2023-11-06T20:39:57Z">
-        <w:r>
-          <w:rPr/>
-          <w:t>including the</w:t>
+          <w:t>, including the</w:t>
         </w:r>
       </w:ins>
       <w:r>
         <w:rPr/>
         <w:t xml:space="preserve"> original caption</w:t>
       </w:r>
-      <w:del w:id="96" w:author="Mike Taylor" w:date="2023-11-06T20:40:02Z">
+      <w:del w:id="95" w:author="Mike Taylor" w:date="2023-11-06T20:40:02Z">
         <w:r>
           <w:rPr/>
           <w:delText>ing is included</w:delText>
@@ -4309,7 +4340,7 @@
         <w:rPr/>
         <w:t xml:space="preserve">. Note the “posterior process” marked as “r” in the illustration. This is probably the “second tubercle” referred to by Riggs (1901:549, 1903:303, 1904:239), </w:t>
       </w:r>
-      <w:del w:id="97" w:author="Mike Taylor" w:date="2023-11-06T20:40:27Z">
+      <w:del w:id="96" w:author="Mike Taylor" w:date="2023-11-06T20:40:27Z">
         <w:r>
           <w:rPr/>
           <w:delText xml:space="preserve">and </w:delText>
@@ -4386,23 +4417,17 @@
         <w:rPr/>
         <w:t>, specimen not indicated but likely the large specimen MB.R.2181 that forms the core of the mounted skeleton in the</w:t>
       </w:r>
-      <w:ins w:id="98" w:author="Mike Taylor" w:date="2023-11-06T20:40:48Z">
-        <w:r>
-          <w:rPr/>
-          <w:t xml:space="preserve"> atrium </w:t>
-        </w:r>
-      </w:ins>
-      <w:ins w:id="99" w:author="Mike Taylor" w:date="2023-11-06T20:40:48Z">
-        <w:r>
-          <w:rPr/>
-          <w:t>of the</w:t>
+      <w:ins w:id="97" w:author="Mike Taylor" w:date="2023-11-06T20:40:48Z">
+        <w:r>
+          <w:rPr/>
+          <w:t xml:space="preserve"> atrium of the</w:t>
         </w:r>
       </w:ins>
       <w:r>
         <w:rPr/>
         <w:t xml:space="preserve"> Museum für Naturkunde Berlin</w:t>
       </w:r>
-      <w:del w:id="100" w:author="Mike Taylor" w:date="2023-11-06T20:40:56Z">
+      <w:del w:id="98" w:author="Mike Taylor" w:date="2023-11-06T20:40:56Z">
         <w:r>
           <w:rPr/>
           <w:delText>’s atrium</w:delText>
@@ -4534,8 +4559,8 @@
       </w:r>
     </w:p>
     <w:sectPr>
-      <w:headerReference w:type="default" r:id="rId13"/>
-      <w:footerReference w:type="default" r:id="rId14"/>
+      <w:headerReference w:type="default" r:id="rId14"/>
+      <w:footerReference w:type="default" r:id="rId15"/>
       <w:type w:val="nextPage"/>
       <w:pgSz w:w="12240" w:h="15840"/>
       <w:pgMar w:left="1440" w:right="1440" w:gutter="0" w:header="720" w:top="1440" w:footer="720" w:bottom="1440"/>

</xml_diff>

<commit_message>
Integrate comments from O'Connor
</commit_message>
<xml_diff>
--- a/submission/reviews/TaylorWedel--pneumatic-ribs-of-Brachiosaurus--REV1.docx
+++ b/submission/reviews/TaylorWedel--pneumatic-ribs-of-Brachiosaurus--REV1.docx
@@ -8,11 +8,23 @@
         <w:spacing w:lineRule="auto" w:line="480"/>
         <w:rPr/>
       </w:pPr>
-      <w:bookmarkStart w:id="0" w:name="_ll604pahbew0"/>
-      <w:bookmarkEnd w:id="0"/>
-      <w:r>
-        <w:rPr/>
-        <w:t xml:space="preserve">Variable pneumatic features in the ribs of </w:t>
+      <w:del w:id="0" w:author="Mike Taylor" w:date="2023-11-06T21:12:09Z">
+        <w:bookmarkStart w:id="0" w:name="_ll604pahbew0"/>
+        <w:bookmarkEnd w:id="0"/>
+        <w:r>
+          <w:rPr/>
+          <w:delText>Variable</w:delText>
+        </w:r>
+      </w:del>
+      <w:ins w:id="1" w:author="Mike Taylor" w:date="2023-11-06T21:12:09Z">
+        <w:r>
+          <w:rPr/>
+          <w:t>Novel</w:t>
+        </w:r>
+      </w:ins>
+      <w:r>
+        <w:rPr/>
+        <w:t xml:space="preserve"> pneumatic features in the ribs of </w:t>
       </w:r>
       <w:r>
         <w:rPr>
@@ -124,7 +136,7 @@
         <w:rPr/>
         <w:t xml:space="preserve"> have been largely overlooked, although they present a unique configuration of pneumatic features. One rib</w:t>
       </w:r>
-      <w:ins w:id="0" w:author="Mike Taylor" w:date="2023-11-06T19:52:58Z">
+      <w:ins w:id="2" w:author="Mike Taylor" w:date="2023-11-06T19:52:58Z">
         <w:r>
           <w:rPr/>
           <w:t>,</w:t>
@@ -134,7 +146,7 @@
         <w:rPr/>
         <w:t xml:space="preserve"> with a pneumatic foramen some distance down the shaft</w:t>
       </w:r>
-      <w:ins w:id="1" w:author="Mike Taylor" w:date="2023-11-06T19:53:02Z">
+      <w:ins w:id="3" w:author="Mike Taylor" w:date="2023-11-06T19:53:02Z">
         <w:r>
           <w:rPr/>
           <w:t>,</w:t>
@@ -162,7 +174,17 @@
       </w:r>
       <w:r>
         <w:rPr/>
-        <w:t xml:space="preserve">, but differs from them in size and shape. The contrasting sites of costal pneumaticity in the holotype individual of </w:t>
+        <w:t xml:space="preserve">, but differs from them in </w:t>
+      </w:r>
+      <w:ins w:id="4" w:author="Mike Taylor" w:date="2023-11-06T21:15:51Z">
+        <w:r>
+          <w:rPr/>
+          <w:t xml:space="preserve">both </w:t>
+        </w:r>
+      </w:ins>
+      <w:r>
+        <w:rPr/>
+        <w:t xml:space="preserve">size and shape. The contrasting sites of costal pneumaticity in the holotype individual of </w:t>
       </w:r>
       <w:r>
         <w:rPr>
@@ -216,7 +238,7 @@
         <w:spacing w:lineRule="auto" w:line="480"/>
         <w:rPr/>
       </w:pPr>
-      <w:ins w:id="2" w:author="Mike Taylor" w:date="2023-11-06T19:53:49Z">
+      <w:ins w:id="5" w:author="Mike Taylor" w:date="2023-11-06T19:53:49Z">
         <w:r>
           <w:rPr/>
           <w:t xml:space="preserve">In descriptions and analyses of fossil vertebrates, ribs have generally not been considered anatomically or phylogenetically important, and are often given only cursory treatment in even otherwise comprehensive descriptive work. </w:t>
@@ -236,7 +258,7 @@
         <w:rPr/>
         <w:t>, Elmer S. Riggs (1901, 1903, 1904) had little to say about the ribs. Two of them</w:t>
       </w:r>
-      <w:ins w:id="3" w:author="Mike Taylor" w:date="2023-11-06T19:55:43Z">
+      <w:ins w:id="6" w:author="Mike Taylor" w:date="2023-11-06T19:55:43Z">
         <w:r>
           <w:rPr/>
           <w:t>, however,</w:t>
@@ -270,7 +292,7 @@
         <w:rPr/>
         <w:t>Some older authors, including Riggs and Marsh</w:t>
       </w:r>
-      <w:ins w:id="4" w:author="Mike Taylor" w:date="2023-11-06T19:59:54Z">
+      <w:ins w:id="7" w:author="Mike Taylor" w:date="2023-11-06T19:59:54Z">
         <w:r>
           <w:rPr/>
           <w:t xml:space="preserve"> (e.g., Riggs 1903, 1904; Marsh 1896)</w:t>
@@ -280,13 +302,13 @@
         <w:rPr/>
         <w:t xml:space="preserve">, refer to the head and tubercle of the rib. We use the now conventional terms capitulum and tuberculum respectively for these structures. </w:t>
       </w:r>
-      <w:del w:id="5" w:author="Mike Taylor" w:date="2023-11-06T19:57:28Z">
+      <w:del w:id="8" w:author="Mike Taylor" w:date="2023-11-06T19:57:28Z">
         <w:r>
           <w:rPr/>
           <w:delText>Since</w:delText>
         </w:r>
       </w:del>
-      <w:ins w:id="6" w:author="Mike Taylor" w:date="2023-11-06T19:57:28Z">
+      <w:ins w:id="9" w:author="Mike Taylor" w:date="2023-11-06T19:57:28Z">
         <w:r>
           <w:rPr/>
           <w:t>Because</w:t>
@@ -307,13 +329,13 @@
         <w:rPr/>
         <w:t xml:space="preserve">In life, the position and orientation of sauropod ribs </w:t>
       </w:r>
-      <w:del w:id="7" w:author="Mike Taylor" w:date="2023-11-06T19:57:47Z">
+      <w:del w:id="10" w:author="Mike Taylor" w:date="2023-11-06T19:57:47Z">
         <w:r>
           <w:rPr/>
           <w:delText>was</w:delText>
         </w:r>
       </w:del>
-      <w:ins w:id="8" w:author="Mike Taylor" w:date="2023-11-06T19:57:47Z">
+      <w:ins w:id="11" w:author="Mike Taylor" w:date="2023-11-06T19:57:47Z">
         <w:r>
           <w:rPr/>
           <w:t>were</w:t>
@@ -323,29 +345,41 @@
         <w:rPr/>
         <w:t xml:space="preserve"> complex, and </w:t>
       </w:r>
-      <w:del w:id="9" w:author="Mike Taylor" w:date="2023-11-06T19:57:58Z">
+      <w:del w:id="12" w:author="Mike Taylor" w:date="2023-11-06T19:57:58Z">
         <w:r>
           <w:rPr/>
           <w:delText>is</w:delText>
         </w:r>
       </w:del>
-      <w:ins w:id="10" w:author="Mike Taylor" w:date="2023-11-06T19:57:58Z">
+      <w:ins w:id="13" w:author="Mike Taylor" w:date="2023-11-06T19:57:58Z">
         <w:r>
           <w:rPr/>
           <w:t>are</w:t>
         </w:r>
       </w:ins>
+      <w:ins w:id="14" w:author="Mike Taylor" w:date="2023-11-06T21:17:09Z">
+        <w:r>
+          <w:rPr/>
+          <w:t xml:space="preserve"> </w:t>
+        </w:r>
+      </w:ins>
+      <w:ins w:id="15" w:author="Mike Taylor" w:date="2023-11-06T21:17:09Z">
+        <w:r>
+          <w:rPr/>
+          <w:t>still</w:t>
+        </w:r>
+      </w:ins>
       <w:r>
         <w:rPr/>
         <w:t xml:space="preserve"> not fully understood. Broadly speaking, in all tetrapods with bicipital (two-headed) ribs, the</w:t>
       </w:r>
-      <w:del w:id="11" w:author="Mike Taylor" w:date="2023-11-06T19:58:17Z">
+      <w:del w:id="16" w:author="Mike Taylor" w:date="2023-11-06T19:58:17Z">
         <w:r>
           <w:rPr/>
           <w:delText>y</w:delText>
         </w:r>
       </w:del>
-      <w:ins w:id="12" w:author="Mike Taylor" w:date="2023-11-06T19:58:23Z">
+      <w:ins w:id="17" w:author="Mike Taylor" w:date="2023-11-06T19:58:23Z">
         <w:r>
           <w:rPr/>
           <w:t xml:space="preserve"> ribs</w:t>
@@ -355,13 +389,13 @@
         <w:rPr/>
         <w:t xml:space="preserve"> move during respiration as though rotating about a</w:t>
       </w:r>
-      <w:ins w:id="13" w:author="Mike Taylor" w:date="2023-11-06T19:58:51Z">
+      <w:ins w:id="18" w:author="Mike Taylor" w:date="2023-11-06T19:58:51Z">
         <w:r>
           <w:rPr/>
           <w:t>n axis</w:t>
         </w:r>
       </w:ins>
-      <w:del w:id="14" w:author="Mike Taylor" w:date="2023-11-06T19:59:00Z">
+      <w:del w:id="19" w:author="Mike Taylor" w:date="2023-11-06T19:59:00Z">
         <w:r>
           <w:rPr/>
           <w:delText xml:space="preserve"> hinge</w:delText>
@@ -371,7 +405,7 @@
         <w:rPr/>
         <w:t xml:space="preserve"> along the line from diapophysis to parapophysis (i.e.</w:t>
       </w:r>
-      <w:ins w:id="15" w:author="Mike Taylor" w:date="2023-11-06T19:58:47Z">
+      <w:ins w:id="20" w:author="Mike Taylor" w:date="2023-11-06T19:58:47Z">
         <w:r>
           <w:rPr/>
           <w:t>,</w:t>
@@ -381,13 +415,13 @@
         <w:rPr/>
         <w:t xml:space="preserve"> from capitulum to tuberculum on the rib itself). But </w:t>
       </w:r>
-      <w:del w:id="16" w:author="Mike Taylor" w:date="2023-11-06T20:01:22Z">
+      <w:del w:id="21" w:author="Mike Taylor" w:date="2023-11-06T20:01:22Z">
         <w:r>
           <w:rPr/>
           <w:delText>as</w:delText>
         </w:r>
       </w:del>
-      <w:ins w:id="17" w:author="Mike Taylor" w:date="2023-11-06T20:01:22Z">
+      <w:ins w:id="22" w:author="Mike Taylor" w:date="2023-11-06T20:01:22Z">
         <w:r>
           <w:rPr/>
           <w:t>because</w:t>
@@ -626,7 +660,39 @@
       </w:r>
       <w:r>
         <w:rPr/>
-        <w:t xml:space="preserve"> was very briefly described, with no name, in a preliminary report by Riggs (1901). It was then formally named, and described in slightly more detail by Riggs (1903). Riggs did not mention a specimen number, but the holotype is FMNH PR 25107, and is held at the Field Museum of Natural History in Chicago.</w:t>
+        <w:t xml:space="preserve"> was very briefly described, with no name, in a preliminary report by Riggs (1901). It was then formally named, and described in slightly more detail by Riggs (1903). Riggs did not </w:t>
+      </w:r>
+      <w:del w:id="23" w:author="Mike Taylor" w:date="2023-11-06T21:20:12Z">
+        <w:r>
+          <w:rPr/>
+          <w:delText>mention</w:delText>
+        </w:r>
+      </w:del>
+      <w:ins w:id="24" w:author="Mike Taylor" w:date="2023-11-06T21:20:12Z">
+        <w:r>
+          <w:rPr/>
+          <w:t>indicate</w:t>
+        </w:r>
+      </w:ins>
+      <w:r>
+        <w:rPr/>
+        <w:t xml:space="preserve"> a specimen number, but the holotype is FMNH PR 25107, and is held at the Field Museum of Natural History in Chicago</w:t>
+      </w:r>
+      <w:ins w:id="25" w:author="Mike Taylor" w:date="2023-11-06T21:20:33Z">
+        <w:r>
+          <w:rPr/>
+          <w:t xml:space="preserve">, </w:t>
+        </w:r>
+      </w:ins>
+      <w:ins w:id="26" w:author="Mike Taylor" w:date="2023-11-06T21:20:33Z">
+        <w:r>
+          <w:rPr/>
+          <w:t>Illinois, USA</w:t>
+        </w:r>
+      </w:ins>
+      <w:r>
+        <w:rPr/>
+        <w:t>.</w:t>
       </w:r>
     </w:p>
     <w:p>
@@ -666,9 +732,34 @@
         <w:spacing w:lineRule="auto" w:line="480"/>
         <w:rPr/>
       </w:pPr>
-      <w:r>
-        <w:rPr/>
-        <w:t>His preliminary paper says only that “A complete rib, presumably from about the sixth presacral vertebra, measures more than nine feet in length. Some of the thoracic ribs have a secondary tubercle, and also a foramen leading to a cavity in the shaft.” (Riggs 1901:549).</w:t>
+      <w:ins w:id="27" w:author="Mike Taylor" w:date="2023-11-06T21:22:33Z">
+        <w:r>
+          <w:rPr/>
+          <w:t>Rigg</w:t>
+        </w:r>
+      </w:ins>
+      <w:ins w:id="28" w:author="Mike Taylor" w:date="2023-11-06T21:22:33Z">
+        <w:r>
+          <w:rPr>
+            <w:rFonts w:eastAsia="Lora" w:cs="Lora"/>
+            <w:color w:val="auto"/>
+            <w:kern w:val="0"/>
+            <w:sz w:val="24"/>
+            <w:szCs w:val="22"/>
+            <w:lang w:val="en-US" w:eastAsia="zh-CN" w:bidi="hi-IN"/>
+          </w:rPr>
+          <w:t>s’s</w:t>
+        </w:r>
+      </w:ins>
+      <w:del w:id="29" w:author="Mike Taylor" w:date="2023-11-06T21:22:20Z">
+        <w:r>
+          <w:rPr/>
+          <w:delText>His</w:delText>
+        </w:r>
+      </w:del>
+      <w:r>
+        <w:rPr/>
+        <w:t xml:space="preserve"> preliminary paper says only that “A complete rib, presumably from about the sixth presacral vertebra, measures more than nine feet in length. Some of the thoracic ribs have a secondary tubercle, and also a foramen leading to a cavity in the shaft.” (Riggs 1901:549).</w:t>
       </w:r>
     </w:p>
     <w:p>
@@ -758,7 +849,7 @@
         <w:rPr/>
         <w:t xml:space="preserve">But </w:t>
       </w:r>
-      <w:ins w:id="18" w:author="Mike Taylor" w:date="2023-11-06T20:08:23Z">
+      <w:ins w:id="30" w:author="Mike Taylor" w:date="2023-11-06T20:08:23Z">
         <w:r>
           <w:rPr/>
           <w:t xml:space="preserve">the illustration by </w:t>
@@ -768,7 +859,7 @@
         <w:rPr/>
         <w:t>Marsh</w:t>
       </w:r>
-      <w:del w:id="19" w:author="Mike Taylor" w:date="2023-11-06T20:08:31Z">
+      <w:del w:id="31" w:author="Mike Taylor" w:date="2023-11-06T20:08:31Z">
         <w:r>
           <w:rPr/>
           <w:delText>’s own</w:delText>
@@ -778,13 +869,13 @@
         <w:rPr/>
         <w:t xml:space="preserve"> (1896:167</w:t>
       </w:r>
-      <w:del w:id="20" w:author="Mike Taylor" w:date="2023-11-06T20:08:37Z">
+      <w:del w:id="32" w:author="Mike Taylor" w:date="2023-11-06T20:08:37Z">
         <w:r>
           <w:rPr/>
           <w:delText>) illustration (</w:delText>
         </w:r>
       </w:del>
-      <w:ins w:id="21" w:author="Mike Taylor" w:date="2023-11-06T20:08:37Z">
+      <w:ins w:id="33" w:author="Mike Taylor" w:date="2023-11-06T20:08:37Z">
         <w:r>
           <w:rPr/>
           <w:t xml:space="preserve">, </w:t>
@@ -804,7 +895,7 @@
         <w:rPr/>
         <w:t xml:space="preserve"> Marsh” with “outer” (i.e.</w:t>
       </w:r>
-      <w:ins w:id="22" w:author="Mike Taylor" w:date="2023-11-06T19:59:09Z">
+      <w:ins w:id="34" w:author="Mike Taylor" w:date="2023-11-06T19:59:09Z">
         <w:r>
           <w:rPr/>
           <w:t>,</w:t>
@@ -814,7 +905,7 @@
         <w:rPr/>
         <w:t xml:space="preserve"> lateral or anterior) view on the left and “inner” (i.e.</w:t>
       </w:r>
-      <w:ins w:id="23" w:author="Mike Taylor" w:date="2023-11-06T19:59:15Z">
+      <w:ins w:id="35" w:author="Mike Taylor" w:date="2023-11-06T19:59:15Z">
         <w:r>
           <w:rPr/>
           <w:t>,</w:t>
@@ -822,9 +913,25 @@
       </w:ins>
       <w:r>
         <w:rPr/>
-        <w:t xml:space="preserve"> medial or posterior) view on the right. But the three prongs shown are labeled “anterior extremity”, “head” (i.e.</w:t>
-      </w:r>
-      <w:ins w:id="24" w:author="Mike Taylor" w:date="2023-11-06T19:59:19Z">
+        <w:t xml:space="preserve"> medial or posterior) view on the right. But the three prongs </w:t>
+      </w:r>
+      <w:del w:id="36" w:author="Mike Taylor" w:date="2023-11-06T21:26:09Z">
+        <w:r>
+          <w:rPr/>
+          <w:delText>shown</w:delText>
+        </w:r>
+      </w:del>
+      <w:ins w:id="37" w:author="Mike Taylor" w:date="2023-11-06T21:26:09Z">
+        <w:r>
+          <w:rPr/>
+          <w:t>identified in the figure</w:t>
+        </w:r>
+      </w:ins>
+      <w:r>
+        <w:rPr/>
+        <w:t xml:space="preserve"> are labeled “anterior extremity”, “head” (i.e.</w:t>
+      </w:r>
+      <w:ins w:id="38" w:author="Mike Taylor" w:date="2023-11-06T19:59:19Z">
         <w:r>
           <w:rPr/>
           <w:t>,</w:t>
@@ -834,7 +941,7 @@
         <w:rPr/>
         <w:t xml:space="preserve"> capitulum) and “tubercle” (i.e.</w:t>
       </w:r>
-      <w:ins w:id="25" w:author="Mike Taylor" w:date="2023-11-06T19:59:23Z">
+      <w:ins w:id="39" w:author="Mike Taylor" w:date="2023-11-06T19:59:23Z">
         <w:r>
           <w:rPr/>
           <w:t>,</w:t>
@@ -844,13 +951,13 @@
         <w:rPr/>
         <w:t xml:space="preserve"> tuberculum), with no rib shaft shown. The structure is extremely difficult to interpret as a cervical rib</w:t>
       </w:r>
-      <w:ins w:id="26" w:author="Mike Taylor" w:date="2023-11-06T20:09:50Z">
+      <w:ins w:id="40" w:author="Mike Taylor" w:date="2023-11-06T20:09:50Z">
         <w:r>
           <w:rPr/>
           <w:t>.</w:t>
         </w:r>
       </w:ins>
-      <w:del w:id="27" w:author="Mike Taylor" w:date="2023-11-06T20:09:50Z">
+      <w:del w:id="41" w:author="Mike Taylor" w:date="2023-11-06T20:09:50Z">
         <w:r>
           <w:rPr/>
           <w:delText>,</w:delText>
@@ -860,7 +967,7 @@
         <w:rPr/>
         <w:t xml:space="preserve"> A “posterior process” is shown in lateral view, which could possibly be construed as a “second tubercle”, but if it was on the lateral aspect of the rib it could not have served as an additional articulation. Furthermore</w:t>
       </w:r>
-      <w:ins w:id="28" w:author="Mike Taylor" w:date="2023-11-06T20:58:11Z">
+      <w:ins w:id="42" w:author="Mike Taylor" w:date="2023-11-06T20:58:11Z">
         <w:r>
           <w:rPr/>
           <w:t>,</w:t>
@@ -870,7 +977,7 @@
         <w:rPr/>
         <w:t xml:space="preserve"> a third articulation for a rib would </w:t>
       </w:r>
-      <w:del w:id="29" w:author="Mike Taylor" w:date="2023-11-06T20:10:28Z">
+      <w:del w:id="43" w:author="Mike Taylor" w:date="2023-11-06T20:10:28Z">
         <w:r>
           <w:rPr/>
           <w:delText xml:space="preserve">serve to </w:delText>
@@ -899,7 +1006,23 @@
       </w:r>
       <w:r>
         <w:rPr/>
-        <w:t xml:space="preserve"> ribs, and probably not homologous with whatever structure Marsh illustrated, which in any case is difficult to interpret.</w:t>
+        <w:t xml:space="preserve"> ribs, and probably not homologous with whatever structure Marsh illustrated, which </w:t>
+      </w:r>
+      <w:del w:id="44" w:author="Mike Taylor" w:date="2023-11-06T21:27:35Z">
+        <w:r>
+          <w:rPr/>
+          <w:delText>in any case</w:delText>
+        </w:r>
+      </w:del>
+      <w:ins w:id="45" w:author="Mike Taylor" w:date="2023-11-06T21:27:35Z">
+        <w:r>
+          <w:rPr/>
+          <w:t>itself</w:t>
+        </w:r>
+      </w:ins>
+      <w:r>
+        <w:rPr/>
+        <w:t xml:space="preserve"> is difficult to interpret.</w:t>
       </w:r>
     </w:p>
     <w:p>
@@ -940,7 +1063,23 @@
       </w:r>
       <w:r>
         <w:rPr/>
-        <w:t xml:space="preserve">, based on material recovered from the Tendaguru Formation of Tanzania (then Deutsch-Ostafrika). This species is much better represented that </w:t>
+        <w:t>, based on material recovered from the Tendaguru Formation of Tanzania (then Deutsch-Ostafrika). This species is much better represented tha</w:t>
+      </w:r>
+      <w:del w:id="46" w:author="Mike Taylor" w:date="2023-11-06T21:28:04Z">
+        <w:r>
+          <w:rPr/>
+          <w:delText>t</w:delText>
+        </w:r>
+      </w:del>
+      <w:ins w:id="47" w:author="Mike Taylor" w:date="2023-11-06T21:28:04Z">
+        <w:r>
+          <w:rPr/>
+          <w:t>n</w:t>
+        </w:r>
+      </w:ins>
+      <w:r>
+        <w:rPr/>
+        <w:t xml:space="preserve"> </w:t>
       </w:r>
       <w:r>
         <w:rPr>
@@ -962,7 +1101,7 @@
         <w:rPr/>
         <w:t>, and a mounted skeleton based primarily on the referred specimen MB.R.2181 forms the spectacular centerpiece of the atrium of the Museum für Naturkunde Berlin (Janensch 1950b). As a result</w:t>
       </w:r>
-      <w:ins w:id="30" w:author="Mike Taylor" w:date="2023-11-06T20:11:59Z">
+      <w:ins w:id="48" w:author="Mike Taylor" w:date="2023-11-06T20:11:59Z">
         <w:r>
           <w:rPr/>
           <w:t>,</w:t>
@@ -982,7 +1121,7 @@
         <w:rPr/>
         <w:t xml:space="preserve"> has rested on this referred species. However, Paul (1988) showed that some significant differences exist between the </w:t>
       </w:r>
-      <w:ins w:id="31" w:author="Mike Taylor" w:date="2023-11-06T20:12:12Z">
+      <w:ins w:id="49" w:author="Mike Taylor" w:date="2023-11-06T20:12:12Z">
         <w:r>
           <w:rPr/>
           <w:t xml:space="preserve">two </w:t>
@@ -1042,7 +1181,7 @@
         <w:rPr/>
         <w:t xml:space="preserve">. This name is now in general use for Janensch’s </w:t>
       </w:r>
-      <w:ins w:id="32" w:author="Mike Taylor" w:date="2023-11-06T20:12:57Z">
+      <w:ins w:id="50" w:author="Mike Taylor" w:date="2023-11-06T20:12:57Z">
         <w:r>
           <w:rPr/>
           <w:t xml:space="preserve">Tanzanian </w:t>
@@ -1062,7 +1201,7 @@
         <w:rPr/>
         <w:t xml:space="preserve"> refers only to the </w:t>
       </w:r>
-      <w:ins w:id="33" w:author="Mike Taylor" w:date="2023-11-06T20:13:13Z">
+      <w:ins w:id="51" w:author="Mike Taylor" w:date="2023-11-06T20:13:13Z">
         <w:r>
           <w:rPr/>
           <w:t xml:space="preserve">American </w:t>
@@ -1072,13 +1211,13 @@
         <w:rPr/>
         <w:t>type speci</w:t>
       </w:r>
-      <w:del w:id="34" w:author="Mike Taylor" w:date="2023-11-06T20:13:23Z">
+      <w:del w:id="52" w:author="Mike Taylor" w:date="2023-11-06T20:13:23Z">
         <w:r>
           <w:rPr/>
           <w:delText>men</w:delText>
         </w:r>
       </w:del>
-      <w:ins w:id="35" w:author="Mike Taylor" w:date="2023-11-06T20:13:23Z">
+      <w:ins w:id="53" w:author="Mike Taylor" w:date="2023-11-06T20:13:23Z">
         <w:r>
           <w:rPr/>
           <w:t>es</w:t>
@@ -1097,8 +1236,30 @@
       </w:pPr>
       <w:r>
         <w:rPr/>
-        <w:t xml:space="preserve">As discussed by Taylor (2009:788–789), several further North American specimens have been referred to the species </w:t>
-      </w:r>
+        <w:t xml:space="preserve">As discussed by Taylor (2009:788–789), several </w:t>
+      </w:r>
+      <w:del w:id="54" w:author="Mike Taylor" w:date="2023-11-06T21:29:28Z">
+        <w:r>
+          <w:rPr/>
+          <w:delText>further</w:delText>
+        </w:r>
+      </w:del>
+      <w:ins w:id="55" w:author="Mike Taylor" w:date="2023-11-06T21:29:28Z">
+        <w:r>
+          <w:rPr/>
+          <w:t>additional</w:t>
+        </w:r>
+      </w:ins>
+      <w:r>
+        <w:rPr/>
+        <w:t xml:space="preserve"> North American specimens have been referred to </w:t>
+      </w:r>
+      <w:del w:id="56" w:author="Mike Taylor" w:date="2023-11-06T21:29:41Z">
+        <w:r>
+          <w:rPr/>
+          <w:delText xml:space="preserve">the species </w:delText>
+        </w:r>
+      </w:del>
       <w:r>
         <w:rPr>
           <w:i/>
@@ -1119,7 +1280,7 @@
         <w:rPr/>
         <w:t>, but did so only “based on lack of evidence for more than one brachiosaurid from the Upper Jurassic of North America” (D’Emic and Carrano 2019:736). There is definitely evidence for multiple individuals of brachiosaurids in the Late Jurassic of North America (e.g.</w:t>
       </w:r>
-      <w:ins w:id="36" w:author="Mike Taylor" w:date="2023-11-06T19:59:59Z">
+      <w:ins w:id="57" w:author="Mike Taylor" w:date="2023-11-06T19:59:59Z">
         <w:r>
           <w:rPr/>
           <w:t>,</w:t>
@@ -1183,13 +1344,13 @@
         <w:rPr/>
         <w:t>Among extant animals, crocod</w:t>
       </w:r>
-      <w:del w:id="37" w:author="Mike Taylor" w:date="2023-11-06T20:15:01Z">
+      <w:del w:id="58" w:author="Mike Taylor" w:date="2023-11-06T20:15:01Z">
         <w:r>
           <w:rPr/>
           <w:delText>i</w:delText>
         </w:r>
       </w:del>
-      <w:ins w:id="38" w:author="Mike Taylor" w:date="2023-11-06T20:15:01Z">
+      <w:ins w:id="59" w:author="Mike Taylor" w:date="2023-11-06T20:15:01Z">
         <w:r>
           <w:rPr/>
           <w:t>y</w:t>
@@ -1199,7 +1360,7 @@
         <w:rPr/>
         <w:t>lians, birds, and mammals have pneumatic spaces in their skulls, but these are found in the postcranial skeletons of only one group: birds (e.g.</w:t>
       </w:r>
-      <w:ins w:id="39" w:author="Mike Taylor" w:date="2023-11-06T20:00:04Z">
+      <w:ins w:id="60" w:author="Mike Taylor" w:date="2023-11-06T20:00:04Z">
         <w:r>
           <w:rPr/>
           <w:t>,</w:t>
@@ -1209,7 +1370,7 @@
         <w:rPr/>
         <w:t xml:space="preserve"> Duncker 1971). Among extinct animals, postcranial skeletal pneumaticity (PSP) is more widely distributed, occurring in pterosaurs, theropod dinosaurs (including birds) and sauropodomorphs — but not ornithischian dinosaurs (e.g.</w:t>
       </w:r>
-      <w:ins w:id="40" w:author="Mike Taylor" w:date="2023-11-06T20:00:09Z">
+      <w:ins w:id="61" w:author="Mike Taylor" w:date="2023-11-06T20:00:09Z">
         <w:r>
           <w:rPr/>
           <w:t>,</w:t>
@@ -1217,7 +1378,23 @@
       </w:ins>
       <w:r>
         <w:rPr/>
-        <w:t xml:space="preserve"> Benson et al. 2011).</w:t>
+        <w:t xml:space="preserve"> Benson et al. 201</w:t>
+      </w:r>
+      <w:ins w:id="62" w:author="Mike Taylor" w:date="2023-11-06T21:32:20Z">
+        <w:r>
+          <w:rPr/>
+          <w:t>2</w:t>
+        </w:r>
+      </w:ins>
+      <w:del w:id="63" w:author="Mike Taylor" w:date="2023-11-06T21:32:20Z">
+        <w:r>
+          <w:rPr/>
+          <w:delText>1</w:delText>
+        </w:r>
+      </w:del>
+      <w:r>
+        <w:rPr/>
+        <w:t>).</w:t>
       </w:r>
     </w:p>
     <w:p>
@@ -1230,13 +1407,13 @@
         <w:rPr/>
         <w:t xml:space="preserve">In sauropods, PSP is found most often in the vertebrae, where it is all but ubiquitous, but is also found less frequently in other </w:t>
       </w:r>
-      <w:del w:id="41" w:author="Mike Taylor" w:date="2023-11-06T20:16:57Z">
+      <w:del w:id="64" w:author="Mike Taylor" w:date="2023-11-06T20:16:57Z">
         <w:r>
           <w:rPr/>
           <w:delText>sites</w:delText>
         </w:r>
       </w:del>
-      <w:ins w:id="42" w:author="Mike Taylor" w:date="2023-11-06T20:16:57Z">
+      <w:ins w:id="65" w:author="Mike Taylor" w:date="2023-11-06T20:16:57Z">
         <w:r>
           <w:rPr/>
           <w:t>bones</w:t>
@@ -1246,7 +1423,7 @@
         <w:rPr/>
         <w:t xml:space="preserve"> including the scapulae, coracoids</w:t>
       </w:r>
-      <w:ins w:id="43" w:author="Mike Taylor" w:date="2023-11-06T20:58:59Z">
+      <w:ins w:id="66" w:author="Mike Taylor" w:date="2023-11-06T20:58:59Z">
         <w:r>
           <w:rPr/>
           <w:t>,</w:t>
@@ -1256,7 +1433,7 @@
         <w:rPr/>
         <w:t xml:space="preserve"> </w:t>
       </w:r>
-      <w:del w:id="44" w:author="Mike Taylor" w:date="2023-11-06T20:59:00Z">
+      <w:del w:id="67" w:author="Mike Taylor" w:date="2023-11-06T20:59:00Z">
         <w:r>
           <w:rPr/>
           <w:delText xml:space="preserve">and </w:delText>
@@ -1266,7 +1443,7 @@
         <w:rPr/>
         <w:t xml:space="preserve">ilia </w:t>
       </w:r>
-      <w:ins w:id="45" w:author="Mike Taylor" w:date="2023-11-06T20:59:11Z">
+      <w:ins w:id="68" w:author="Mike Taylor" w:date="2023-11-06T20:59:11Z">
         <w:r>
           <w:rPr/>
           <w:t xml:space="preserve">and chevrons </w:t>
@@ -1276,7 +1453,7 @@
         <w:rPr/>
         <w:t>(e.g.</w:t>
       </w:r>
-      <w:ins w:id="46" w:author="Mike Taylor" w:date="2023-11-06T20:00:13Z">
+      <w:ins w:id="69" w:author="Mike Taylor" w:date="2023-11-06T20:00:13Z">
         <w:r>
           <w:rPr/>
           <w:t>,</w:t>
@@ -1286,7 +1463,7 @@
         <w:rPr/>
         <w:t xml:space="preserve"> Cerda et al. 2012</w:t>
       </w:r>
-      <w:ins w:id="47" w:author="Mike Taylor" w:date="2023-11-06T20:59:24Z">
+      <w:ins w:id="70" w:author="Mike Taylor" w:date="2023-11-06T20:59:24Z">
         <w:r>
           <w:rPr/>
           <w:t>, Zurriaguz et al. 2017</w:t>
@@ -1294,18 +1471,82 @@
       </w:ins>
       <w:r>
         <w:rPr/>
-        <w:t>). Among the sites of pneumatic features are the dorsal ribs. A variety of different features are found on different parts of ribs: principally the capitulum and tuberculum and the area between them; most often on the posterior face of the rib but not infrequently on the anterior. Features include fossae (wide, shallow excavations), foramina (narrow, deep excavations leading to an internal air-space) and other possible traces of pneumatic diverticula pressed up against the ribs (Figure 5).</w:t>
-      </w:r>
-    </w:p>
-    <w:p>
-      <w:pPr>
-        <w:pStyle w:val="LO-normal"/>
-        <w:spacing w:lineRule="auto" w:line="480"/>
-        <w:rPr/>
-      </w:pPr>
-      <w:r>
-        <w:rPr/>
-        <w:t>As with pneumatic features in other bones, it is likely that the excavation of ribs by diverticula of the pulmonary system followed paths laid down by blood vessels, so that vascular foramina grew to become pneumatic fossae and foramina (Taylor and Wedel 2021).</w:t>
+        <w:t>). A</w:t>
+      </w:r>
+      <w:ins w:id="71" w:author="Mike Taylor" w:date="2023-11-06T21:33:06Z">
+        <w:r>
+          <w:rPr/>
+          <w:t>lso a</w:t>
+        </w:r>
+      </w:ins>
+      <w:r>
+        <w:rPr/>
+        <w:t>mong the sites of pneumatic features are the dorsal ribs. A variety of different features are found on different parts of ribs: principally the capitulum and tuberculum and the area between them</w:t>
+      </w:r>
+      <w:ins w:id="72" w:author="Mike Taylor" w:date="2023-11-06T21:33:19Z">
+        <w:r>
+          <w:rPr/>
+          <w:t>,</w:t>
+        </w:r>
+      </w:ins>
+      <w:del w:id="73" w:author="Mike Taylor" w:date="2023-11-06T21:33:21Z">
+        <w:r>
+          <w:rPr/>
+          <w:delText>;</w:delText>
+        </w:r>
+      </w:del>
+      <w:ins w:id="74" w:author="Mike Taylor" w:date="2023-11-06T21:33:21Z">
+        <w:r>
+          <w:rPr/>
+          <w:t xml:space="preserve"> </w:t>
+        </w:r>
+      </w:ins>
+      <w:ins w:id="75" w:author="Mike Taylor" w:date="2023-11-06T21:33:21Z">
+        <w:r>
+          <w:rPr/>
+          <w:t>Such features are</w:t>
+        </w:r>
+      </w:ins>
+      <w:r>
+        <w:rPr/>
+        <w:t xml:space="preserve"> most often </w:t>
+      </w:r>
+      <w:ins w:id="76" w:author="Mike Taylor" w:date="2023-11-06T21:33:25Z">
+        <w:r>
+          <w:rPr/>
+          <w:t xml:space="preserve">found </w:t>
+        </w:r>
+      </w:ins>
+      <w:r>
+        <w:rPr/>
+        <w:t>on the posterior face of the rib but not infrequently on the anterior. Features include fossae (wide, shallow excavations), foramina (narrow, deep excavations leading to an internal air-space) and other possible traces of pneumatic diverticula pressed up against the ribs (Figure 5).</w:t>
+      </w:r>
+    </w:p>
+    <w:p>
+      <w:pPr>
+        <w:pStyle w:val="LO-normal"/>
+        <w:spacing w:lineRule="auto" w:line="480"/>
+        <w:rPr/>
+      </w:pPr>
+      <w:r>
+        <w:rPr/>
+        <w:t xml:space="preserve">As with pneumatic features in other bones, it is likely that the excavation of ribs by diverticula of the pulmonary system followed paths laid down by blood vessels, so that vascular foramina </w:t>
+      </w:r>
+      <w:ins w:id="77" w:author="Mike Taylor" w:date="2023-11-06T21:34:27Z">
+        <w:r>
+          <w:rPr/>
+          <w:t>expanded to accommodate invasive diverticula and ledto the development of</w:t>
+        </w:r>
+      </w:ins>
+      <w:del w:id="78" w:author="Mike Taylor" w:date="2023-11-06T21:34:35Z">
+        <w:r>
+          <w:rPr/>
+          <w:delText>grew to become</w:delText>
+        </w:r>
+      </w:del>
+      <w:r>
+        <w:rPr/>
+        <w:t xml:space="preserve"> pneumatic fossae and foramina (Taylor and Wedel 2021).</w:t>
       </w:r>
     </w:p>
     <w:p>
@@ -1362,7 +1603,7 @@
         <w:rPr/>
         <w:t xml:space="preserve">Two of the ribs are preserved in much more detail than the others — in particular, they are the only ribs that preserve the capitulum and tuberculum. Their serial positions cannot be determined, beyond that they were not positioned </w:t>
       </w:r>
-      <w:ins w:id="48" w:author="Mike Taylor" w:date="2023-11-06T20:22:07Z">
+      <w:ins w:id="79" w:author="Mike Taylor" w:date="2023-11-06T20:22:07Z">
         <w:r>
           <w:rPr/>
           <w:t xml:space="preserve">either </w:t>
@@ -1372,7 +1613,7 @@
         <w:rPr/>
         <w:t xml:space="preserve">very anteriorly or </w:t>
       </w:r>
-      <w:ins w:id="49" w:author="Mike Taylor" w:date="2023-11-06T20:22:10Z">
+      <w:ins w:id="80" w:author="Mike Taylor" w:date="2023-11-06T20:22:10Z">
         <w:r>
           <w:rPr/>
           <w:t xml:space="preserve">very </w:t>
@@ -1406,7 +1647,7 @@
         <w:rPr/>
         <w:t xml:space="preserve">Rib A (Figure 2) was illustrated by Riggs (1903:fig 6) and slightly more informatively by Riggs (1904:plate LXXV:figure 5). It consists of </w:t>
       </w:r>
-      <w:ins w:id="50" w:author="Mike Taylor" w:date="2023-11-06T20:22:57Z">
+      <w:ins w:id="81" w:author="Mike Taylor" w:date="2023-11-06T20:22:57Z">
         <w:r>
           <w:rPr/>
           <w:t xml:space="preserve">two pieces: </w:t>
@@ -1416,7 +1657,7 @@
         <w:rPr/>
         <w:t>a complete proximal end</w:t>
       </w:r>
-      <w:ins w:id="51" w:author="Mike Taylor" w:date="2023-11-06T20:23:10Z">
+      <w:ins w:id="82" w:author="Mike Taylor" w:date="2023-11-06T20:23:10Z">
         <w:r>
           <w:rPr/>
           <w:t>,</w:t>
@@ -1424,9 +1665,21 @@
       </w:ins>
       <w:r>
         <w:rPr/>
-        <w:t xml:space="preserve"> and some but not all of the more distal portion</w:t>
-      </w:r>
-      <w:del w:id="52" w:author="Mike Taylor" w:date="2023-11-06T20:23:14Z">
+        <w:t xml:space="preserve"> and some but not all of the </w:t>
+      </w:r>
+      <w:ins w:id="83" w:author="Mike Taylor" w:date="2023-11-06T21:36:08Z">
+        <w:r>
+          <w:rPr/>
+          <w:t>shaft</w:t>
+        </w:r>
+      </w:ins>
+      <w:del w:id="84" w:author="Mike Taylor" w:date="2023-11-06T21:36:03Z">
+        <w:r>
+          <w:rPr/>
+          <w:delText>more distal portion</w:delText>
+        </w:r>
+      </w:del>
+      <w:del w:id="85" w:author="Mike Taylor" w:date="2023-11-06T20:23:14Z">
         <w:r>
           <w:rPr/>
           <w:delText>, and is broken into two pieces</w:delText>
@@ -1442,14 +1695,14 @@
         <w:pStyle w:val="LO-normal"/>
         <w:spacing w:lineRule="auto" w:line="480"/>
         <w:rPr>
-          <w:del w:id="55" w:author="Mike Taylor" w:date="2023-11-06T20:24:15Z"/>
+          <w:del w:id="88" w:author="Mike Taylor" w:date="2023-11-06T20:24:15Z"/>
         </w:rPr>
       </w:pPr>
       <w:r>
         <w:rPr/>
         <w:t>The rib’s most interesting feature is a small, oval pneumatic opening located about 60 cm down the shaft</w:t>
       </w:r>
-      <w:ins w:id="53" w:author="Mike Taylor" w:date="2023-11-06T20:23:39Z">
+      <w:ins w:id="86" w:author="Mike Taylor" w:date="2023-11-06T20:23:39Z">
         <w:r>
           <w:rPr/>
           <w:t xml:space="preserve"> from the proximal end</w:t>
@@ -1459,7 +1712,7 @@
         <w:rPr/>
         <w:t>. It has been carefully prepared, and has finished bone inside: it is not a result of damage or an artifact of preparation. The opening measures 49 mm proximodistally and 25 mm mediolaterally. Its depth is 22 mm at both the medial edge and proximal end, and 18 mm at both the proximal edge and distal end. It is difficult to see the inner margins of the cavity. However, feeling around inside the opening, it seems likely that it extended further distally into the rib, although the possible extension has understandably not been prepared out. This is in agreement with Riggs's (1903:304-305) description "The anterior surface of the shaft below the head is perforated by a large foramen which leads to an internal cavity in the shaft".</w:t>
       </w:r>
-      <w:ins w:id="54" w:author="Mike Taylor" w:date="2023-11-06T20:24:16Z">
+      <w:ins w:id="87" w:author="Mike Taylor" w:date="2023-11-06T20:24:16Z">
         <w:r>
           <w:rPr/>
           <w:t xml:space="preserve"> </w:t>
@@ -1474,7 +1727,23 @@
       </w:pPr>
       <w:r>
         <w:rPr/>
-        <w:t>(Riggs 1903:304 and Riggs 1904:239 both say that this opening is on the anterior face, and Taylor 2009:792 followed his assessment, but this is incorrect.)</w:t>
+        <w:t xml:space="preserve">(Riggs 1903:304 and Riggs 1904:239 both say that this opening is on the anterior face, and Taylor 2009:792 followed his assessment, but </w:t>
+      </w:r>
+      <w:del w:id="89" w:author="Mike Taylor" w:date="2023-11-06T21:38:20Z">
+        <w:r>
+          <w:rPr/>
+          <w:delText>this is incorrect</w:delText>
+        </w:r>
+      </w:del>
+      <w:ins w:id="90" w:author="Mike Taylor" w:date="2023-11-06T21:38:20Z">
+        <w:r>
+          <w:rPr/>
+          <w:t>herein we interpret this face as posterior</w:t>
+        </w:r>
+      </w:ins>
+      <w:r>
+        <w:rPr/>
+        <w:t>.)</w:t>
       </w:r>
     </w:p>
     <w:p>
@@ -1500,7 +1769,7 @@
         <w:rPr/>
         <w:t xml:space="preserve">Rib B was not described or illustrated by Riggs, but it may be the rib measuring “fully nine feet (2.745m) in length” that he refers to (Riggs 1903:304, 1904:239). Like Rib A, it consists of a </w:t>
       </w:r>
-      <w:ins w:id="56" w:author="Mike Taylor" w:date="2023-11-06T20:25:59Z">
+      <w:ins w:id="91" w:author="Mike Taylor" w:date="2023-11-06T20:25:59Z">
         <w:r>
           <w:rPr/>
           <w:t xml:space="preserve">well-preserved </w:t>
@@ -1510,7 +1779,7 @@
         <w:rPr/>
         <w:t>complete proximal end, and some but not all of the more distal portion</w:t>
       </w:r>
-      <w:del w:id="57" w:author="Mike Taylor" w:date="2023-11-06T20:26:35Z">
+      <w:del w:id="92" w:author="Mike Taylor" w:date="2023-11-06T20:26:35Z">
         <w:r>
           <w:rPr/>
           <w:delText>, well preserved</w:delText>
@@ -1541,7 +1810,7 @@
         <w:rPr/>
         <w:t xml:space="preserve"> (Figure 5A) and those found in other sauropods, in that it invades the tuberculum rather than the shaft. Specifically, the lateral portion of the tuberculum is anteroposteriorly deeper than the medial part, projecting posteriorly from the surface of the rib, and the opening is in the medial face of this projection, extending laterally into the bone. The opening has been fully prepared out and is lined with finished bone. It is shaped like a teardrop flattened on one side, extending parallel to the rib shaft. It measures 120 mm proximodistally and has a maximum width of about 33 mm</w:t>
       </w:r>
-      <w:del w:id="58" w:author="Mike Taylor" w:date="2023-11-06T20:27:31Z">
+      <w:del w:id="93" w:author="Mike Taylor" w:date="2023-11-06T20:27:31Z">
         <w:r>
           <w:rPr/>
           <w:delText>,</w:delText>
@@ -1551,13 +1820,13 @@
         <w:rPr/>
         <w:t xml:space="preserve"> near its distal end: an exact measurement is impossible to determine </w:t>
       </w:r>
-      <w:del w:id="59" w:author="Mike Taylor" w:date="2023-11-06T20:27:35Z">
+      <w:del w:id="94" w:author="Mike Taylor" w:date="2023-11-06T20:27:35Z">
         <w:r>
           <w:rPr/>
           <w:delText>as</w:delText>
         </w:r>
       </w:del>
-      <w:ins w:id="60" w:author="Mike Taylor" w:date="2023-11-06T20:27:35Z">
+      <w:ins w:id="95" w:author="Mike Taylor" w:date="2023-11-06T20:27:35Z">
         <w:r>
           <w:rPr/>
           <w:t>because</w:t>
@@ -1599,18 +1868,54 @@
       </w:pPr>
       <w:r>
         <w:rPr/>
-        <w:t>Riggs's descriptions mention Rib A and possibly Rib B, as discussed above. The collections contain three further ribs, for a total of five. Of these, one has only part of the proximal end, one only a section of the shaft, and one a partial proximal end and a broken-off more distal portion.</w:t>
-      </w:r>
-    </w:p>
-    <w:p>
-      <w:pPr>
-        <w:pStyle w:val="LO-normal"/>
-        <w:spacing w:lineRule="auto" w:line="480"/>
-        <w:rPr/>
-      </w:pPr>
-      <w:r>
-        <w:rPr/>
-        <w:t>None of these ribs have visible pneumatic features. All of the ribs are large, heavy, and presumably fragile, and we have not attempted to move them from their supporting jackets. It is possible the hidden faces of these ribs have pneumatic features, but there is no particular reason to expect that they do.</w:t>
+        <w:t>Riggs's descriptions mention Rib A and possibly Rib B, as discussed above. The collection</w:t>
+      </w:r>
+      <w:del w:id="96" w:author="Mike Taylor" w:date="2023-11-06T21:40:25Z">
+        <w:r>
+          <w:rPr/>
+          <w:delText>s</w:delText>
+        </w:r>
+      </w:del>
+      <w:r>
+        <w:rPr/>
+        <w:t xml:space="preserve"> contain</w:t>
+      </w:r>
+      <w:ins w:id="97" w:author="Mike Taylor" w:date="2023-11-06T21:40:27Z">
+        <w:r>
+          <w:rPr/>
+          <w:t>s</w:t>
+        </w:r>
+      </w:ins>
+      <w:r>
+        <w:rPr/>
+        <w:t xml:space="preserve"> three further ribs, for a total of five. Of these, one has only part of the proximal end, one only a section of the shaft, and one a partial proximal end and a broken-off more distal portion.</w:t>
+      </w:r>
+    </w:p>
+    <w:p>
+      <w:pPr>
+        <w:pStyle w:val="LO-normal"/>
+        <w:spacing w:lineRule="auto" w:line="480"/>
+        <w:rPr/>
+      </w:pPr>
+      <w:r>
+        <w:rPr/>
+        <w:t xml:space="preserve">None of these ribs have visible pneumatic features. All of the ribs are large, heavy, and presumably fragile, and we have not attempted to move them from their supporting jackets. It is possible the hidden faces of these ribs </w:t>
+      </w:r>
+      <w:del w:id="98" w:author="Mike Taylor" w:date="2023-11-06T21:41:18Z">
+        <w:r>
+          <w:rPr/>
+          <w:delText>have</w:delText>
+        </w:r>
+      </w:del>
+      <w:ins w:id="99" w:author="Mike Taylor" w:date="2023-11-06T21:41:18Z">
+        <w:r>
+          <w:rPr/>
+          <w:t>preserve</w:t>
+        </w:r>
+      </w:ins>
+      <w:r>
+        <w:rPr/>
+        <w:t xml:space="preserve"> pneumatic features, but there is no particular reason to expect that they do.</w:t>
       </w:r>
     </w:p>
     <w:p>
@@ -1646,13 +1951,13 @@
         <w:rPr/>
         <w:t xml:space="preserve">Jensen (1985, 1987) referred several specimens to </w:t>
       </w:r>
-      <w:del w:id="61" w:author="Mike Taylor" w:date="2023-11-06T20:29:48Z">
+      <w:del w:id="100" w:author="Mike Taylor" w:date="2023-11-06T20:29:48Z">
         <w:r>
           <w:rPr/>
           <w:delText>the b</w:delText>
         </w:r>
       </w:del>
-      <w:ins w:id="62" w:author="Mike Taylor" w:date="2023-11-06T20:29:48Z">
+      <w:ins w:id="101" w:author="Mike Taylor" w:date="2023-11-06T20:29:48Z">
         <w:r>
           <w:rPr/>
           <w:t>B</w:t>
@@ -1670,7 +1975,23 @@
       </w:r>
       <w:r>
         <w:rPr/>
-        <w:t>. These include at least one rib, probably three, although ambiguities in his papers make it uncertain what he intended:</w:t>
+        <w:t xml:space="preserve">. These include at least one rib, probably three, although ambiguities in </w:t>
+      </w:r>
+      <w:del w:id="102" w:author="Mike Taylor" w:date="2023-11-06T21:41:46Z">
+        <w:r>
+          <w:rPr/>
+          <w:delText>his</w:delText>
+        </w:r>
+      </w:del>
+      <w:ins w:id="103" w:author="Mike Taylor" w:date="2023-11-06T21:41:46Z">
+        <w:r>
+          <w:rPr/>
+          <w:t>these</w:t>
+        </w:r>
+      </w:ins>
+      <w:r>
+        <w:rPr/>
+        <w:t xml:space="preserve"> papers make it uncertain what he intended:</w:t>
       </w:r>
     </w:p>
     <w:p>
@@ -1704,13 +2025,13 @@
         <w:rPr/>
         <w:t>Jensen (1987:figure 6B) (also appearing as Jensen 1985:figure 4B) shows a fiberglass resi</w:t>
       </w:r>
-      <w:ins w:id="63" w:author="Mike Taylor" w:date="2023-11-06T20:30:06Z">
+      <w:ins w:id="104" w:author="Mike Taylor" w:date="2023-11-06T20:30:06Z">
         <w:r>
           <w:rPr/>
           <w:t>n</w:t>
         </w:r>
       </w:ins>
-      <w:del w:id="64" w:author="Mike Taylor" w:date="2023-11-06T20:30:07Z">
+      <w:del w:id="105" w:author="Mike Taylor" w:date="2023-11-06T20:30:07Z">
         <w:r>
           <w:rPr/>
           <w:delText>t</w:delText>
@@ -1718,7 +2039,33 @@
       </w:del>
       <w:r>
         <w:rPr/>
-        <w:t xml:space="preserve"> cast of a “Jensen/Jensen quarry brachiosaur rib”, but the image contains almost no detail beyond the fact that is not the same rib as the one in his figure 1F.</w:t>
+        <w:t xml:space="preserve"> cast of a “Jensen/Jensen quarry brachiosaur rib”, but the image contains almost no detail beyond the fact that is not the same rib as the one in </w:t>
+      </w:r>
+      <w:del w:id="106" w:author="Mike Taylor" w:date="2023-11-06T21:43:12Z">
+        <w:r>
+          <w:rPr/>
+          <w:delText xml:space="preserve">his </w:delText>
+        </w:r>
+      </w:del>
+      <w:r>
+        <w:rPr/>
+        <w:t>figure 1F</w:t>
+      </w:r>
+      <w:ins w:id="107" w:author="Mike Taylor" w:date="2023-11-06T21:43:13Z">
+        <w:r>
+          <w:rPr/>
+          <w:t xml:space="preserve"> </w:t>
+        </w:r>
+      </w:ins>
+      <w:ins w:id="108" w:author="Mike Taylor" w:date="2023-11-06T21:43:13Z">
+        <w:r>
+          <w:rPr/>
+          <w:t>of the same publication</w:t>
+        </w:r>
+      </w:ins>
+      <w:r>
+        <w:rPr/>
+        <w:t>.</w:t>
       </w:r>
     </w:p>
     <w:p>
@@ -1734,7 +2081,23 @@
       </w:pPr>
       <w:r>
         <w:rPr/>
-        <w:t>Jensen (1987:figure 8B) shows the proximal portion of another rib, visible different from both the others, but the caption says “</w:t>
+        <w:t>Jensen (1987:figure 8B) shows the proximal portion of another rib, visibl</w:t>
+      </w:r>
+      <w:ins w:id="109" w:author="Mike Taylor" w:date="2023-11-06T21:43:28Z">
+        <w:r>
+          <w:rPr/>
+          <w:t>y</w:t>
+        </w:r>
+      </w:ins>
+      <w:del w:id="110" w:author="Mike Taylor" w:date="2023-11-06T21:43:29Z">
+        <w:r>
+          <w:rPr/>
+          <w:delText>e</w:delText>
+        </w:r>
+      </w:del>
+      <w:r>
+        <w:rPr/>
+        <w:t xml:space="preserve"> different from both the others, but the caption says “</w:t>
       </w:r>
       <w:r>
         <w:rPr>
@@ -1755,9 +2118,19 @@
       </w:pPr>
       <w:r>
         <w:rPr/>
-        <w:t>There are no discernible pneumatic features on any of these ribs in Jensen’s illustrations, and Colin Boisvert (pers. comm., 2023) inspected these elements in collections and found no pneumatic features. These elements, together with all the brachiosaur material from Dry Mesa and Jensen/Jensen quarries</w:t>
-      </w:r>
-      <w:ins w:id="65" w:author="Mike Taylor" w:date="2023-11-06T20:30:36Z">
+        <w:t xml:space="preserve">There are no discernible pneumatic features on any of these ribs in Jensen’s illustrations, and Colin Boisvert (pers. comm., 2023) inspected these elements in collections and found no pneumatic features. These elements, together with all the brachiosaur material from </w:t>
+      </w:r>
+      <w:ins w:id="111" w:author="Mike Taylor" w:date="2023-11-06T21:44:09Z">
+        <w:r>
+          <w:rPr/>
+          <w:t xml:space="preserve">the </w:t>
+        </w:r>
+      </w:ins>
+      <w:r>
+        <w:rPr/>
+        <w:t>Dry Mesa and Jensen/Jensen quarries</w:t>
+      </w:r>
+      <w:ins w:id="112" w:author="Mike Taylor" w:date="2023-11-06T20:30:36Z">
         <w:r>
           <w:rPr/>
           <w:t>,</w:t>
@@ -1855,7 +2228,17 @@
       </w:r>
       <w:r>
         <w:rPr/>
-        <w:t xml:space="preserve"> — no pneumatic features observed: two ribs “retain portions of the rib heads and clearly show that no pneumatic foramina was present” (Tidwell et al. 1999:25).</w:t>
+        <w:t xml:space="preserve"> — no pneumatic features observed: two ribs “retain portions of the rib heads and clearly show that no pneumatic foramina was</w:t>
+      </w:r>
+      <w:ins w:id="113" w:author="Mike Taylor" w:date="2023-11-06T21:46:14Z">
+        <w:r>
+          <w:rPr/>
+          <w:t>[sic]</w:t>
+        </w:r>
+      </w:ins>
+      <w:r>
+        <w:rPr/>
+        <w:t xml:space="preserve"> present” (Tidwell et al. 1999:25).</w:t>
       </w:r>
     </w:p>
     <w:p>
@@ -1877,7 +2260,17 @@
       </w:r>
       <w:r>
         <w:rPr/>
-        <w:t xml:space="preserve"> — 40 mm wide pneumatic foramen on the posterior surface of a right-sided rib leading proximally into a cavity in the capitulum (Tidwell et al. 2001:153).</w:t>
+        <w:t xml:space="preserve"> — </w:t>
+      </w:r>
+      <w:ins w:id="114" w:author="Mike Taylor" w:date="2023-11-06T21:46:54Z">
+        <w:r>
+          <w:rPr/>
+          <w:t xml:space="preserve">a single </w:t>
+        </w:r>
+      </w:ins>
+      <w:r>
+        <w:rPr/>
+        <w:t>40 mm wide pneumatic foramen on the posterior surface of a right-sided rib leading proximally into a cavity in the capitulum (Tidwell et al. 2001:153).</w:t>
       </w:r>
     </w:p>
     <w:p>
@@ -2023,7 +2416,7 @@
         <w:rPr/>
         <w:t xml:space="preserve">The most common location of pneumatic features in the ribs of sauropods is </w:t>
       </w:r>
-      <w:del w:id="66" w:author="Mike Taylor" w:date="2023-11-06T20:31:01Z">
+      <w:del w:id="115" w:author="Mike Taylor" w:date="2023-11-06T20:31:01Z">
         <w:r>
           <w:rPr/>
           <w:delText xml:space="preserve">in </w:delText>
@@ -2051,18 +2444,79 @@
       </w:r>
       <w:r>
         <w:rPr/>
-        <w:t xml:space="preserve"> (Figure 5B). The pneumatic opening of Rib B conforms to that pattern, although the shape and orientation of the opening is different from previously observed features. In particular, the invasion of bone in Rib B extends in a lateral direction and excavates a laterally positioned ridge on the posterior face of the rib, whereas other observed openings penetrate the bone anteriorly (from the posterior face) or posteriorly (from the anterior face).</w:t>
-      </w:r>
-    </w:p>
-    <w:p>
-      <w:pPr>
-        <w:pStyle w:val="LO-normal"/>
-        <w:spacing w:lineRule="auto" w:line="480"/>
-        <w:rPr/>
-      </w:pPr>
-      <w:r>
-        <w:rPr/>
-        <w:t xml:space="preserve">The next most common pneumatic location is the space between the tuberculum and capitulum, as seen in </w:t>
+        <w:t xml:space="preserve"> (Figure 5B). The pneumatic opening of Rib B </w:t>
+      </w:r>
+      <w:ins w:id="116" w:author="Mike Taylor" w:date="2023-11-06T21:47:30Z">
+        <w:r>
+          <w:rPr/>
+          <w:t xml:space="preserve">of </w:t>
+        </w:r>
+      </w:ins>
+      <w:ins w:id="117" w:author="Mike Taylor" w:date="2023-11-06T21:47:30Z">
+        <w:r>
+          <w:rPr>
+            <w:i/>
+            <w:iCs/>
+          </w:rPr>
+          <w:t>Brachiosaurus altithorax</w:t>
+        </w:r>
+      </w:ins>
+      <w:ins w:id="118" w:author="Mike Taylor" w:date="2023-11-06T21:47:30Z">
+        <w:r>
+          <w:rPr/>
+          <w:t xml:space="preserve"> </w:t>
+        </w:r>
+      </w:ins>
+      <w:r>
+        <w:rPr/>
+        <w:t>conforms to th</w:t>
+      </w:r>
+      <w:ins w:id="119" w:author="Mike Taylor" w:date="2023-11-06T21:47:55Z">
+        <w:r>
+          <w:rPr/>
+          <w:t>is</w:t>
+        </w:r>
+      </w:ins>
+      <w:del w:id="120" w:author="Mike Taylor" w:date="2023-11-06T21:47:57Z">
+        <w:r>
+          <w:rPr/>
+          <w:delText>at</w:delText>
+        </w:r>
+      </w:del>
+      <w:r>
+        <w:rPr/>
+        <w:t xml:space="preserve"> pattern, although the shape and orientation of the opening is different from previously observed features. In particular, the invasion of bone in Rib B extends in a lateral direction and excavates a laterally positioned ridge on the posterior face of the rib, whereas other observed openings penetrate the bone anteriorly (from the posterior face) or posteriorly (from the anterior face).</w:t>
+      </w:r>
+    </w:p>
+    <w:p>
+      <w:pPr>
+        <w:pStyle w:val="LO-normal"/>
+        <w:spacing w:lineRule="auto" w:line="480"/>
+        <w:rPr/>
+      </w:pPr>
+      <w:r>
+        <w:rPr/>
+        <w:t xml:space="preserve">The next most common </w:t>
+      </w:r>
+      <w:del w:id="121" w:author="Mike Taylor" w:date="2023-11-06T21:48:15Z">
+        <w:r>
+          <w:rPr/>
+          <w:delText xml:space="preserve">pneumatic </w:delText>
+        </w:r>
+      </w:del>
+      <w:r>
+        <w:rPr/>
+        <w:t xml:space="preserve">location </w:t>
+      </w:r>
+      <w:ins w:id="122" w:author="Mike Taylor" w:date="2023-11-06T21:48:16Z">
+        <w:r>
+          <w:rPr/>
+          <w:t xml:space="preserve">of pneumaticity </w:t>
+        </w:r>
+      </w:ins>
+      <w:r>
+        <w:rPr/>
+        <w:t xml:space="preserve">is the space between the tuberculum and capitulum, as seen in </w:t>
       </w:r>
       <w:r>
         <w:rPr>
@@ -2126,7 +2580,7 @@
         <w:rPr/>
         <w:t>Other pneumatic configurations also exist: for example</w:t>
       </w:r>
-      <w:ins w:id="67" w:author="Mike Taylor" w:date="2023-11-06T20:59:50Z">
+      <w:ins w:id="123" w:author="Mike Taylor" w:date="2023-11-06T20:59:50Z">
         <w:r>
           <w:rPr/>
           <w:t>,</w:t>
@@ -2140,7 +2594,21 @@
         <w:rPr>
           <w:i/>
         </w:rPr>
-        <w:t>Rapetosaurus kraussei</w:t>
+        <w:t>Rapetosaurus kraus</w:t>
+      </w:r>
+      <w:del w:id="124" w:author="Mike Taylor" w:date="2023-11-06T21:50:13Z">
+        <w:r>
+          <w:rPr>
+            <w:i/>
+          </w:rPr>
+          <w:delText>s</w:delText>
+        </w:r>
+      </w:del>
+      <w:r>
+        <w:rPr>
+          <w:i/>
+        </w:rPr>
+        <w:t>ei</w:t>
       </w:r>
       <w:r>
         <w:rPr/>
@@ -2152,7 +2620,7 @@
         </w:rPr>
         <w:t>Rukwatitan</w:t>
       </w:r>
-      <w:ins w:id="68" w:author="Mike Taylor" w:date="2023-11-06T20:32:25Z">
+      <w:ins w:id="125" w:author="Mike Taylor" w:date="2023-11-06T20:32:25Z">
         <w:r>
           <w:rPr>
             <w:i/>
@@ -2164,13 +2632,13 @@
         <w:rPr/>
         <w:t xml:space="preserve"> (Figure 5G–H; Gorscak et al. 2014:1142). </w:t>
       </w:r>
-      <w:del w:id="69" w:author="Mike Taylor" w:date="2023-11-06T20:32:31Z">
+      <w:del w:id="126" w:author="Mike Taylor" w:date="2023-11-06T20:32:31Z">
         <w:r>
           <w:rPr/>
           <w:delText>This</w:delText>
         </w:r>
       </w:del>
-      <w:ins w:id="70" w:author="Mike Taylor" w:date="2023-11-06T20:32:31Z">
+      <w:ins w:id="127" w:author="Mike Taylor" w:date="2023-11-06T20:32:31Z">
         <w:r>
           <w:rPr/>
           <w:t>Similar</w:t>
@@ -2243,13 +2711,13 @@
         <w:rPr/>
         <w:t xml:space="preserve">The segmental arteries pass behind the ribs on their circuit of the centrum, providing channels for pneumatization of the posterior aspect of the proximal portion of the ribs — the tubercula and capitula and region between them. (Note that “posterior” here is really posteromedial, </w:t>
       </w:r>
-      <w:del w:id="71" w:author="Mike Taylor" w:date="2023-11-06T20:34:25Z">
+      <w:del w:id="128" w:author="Mike Taylor" w:date="2023-11-06T20:34:25Z">
         <w:r>
           <w:rPr/>
           <w:delText>as</w:delText>
         </w:r>
       </w:del>
-      <w:ins w:id="72" w:author="Mike Taylor" w:date="2023-11-06T20:34:25Z">
+      <w:ins w:id="129" w:author="Mike Taylor" w:date="2023-11-06T20:34:25Z">
         <w:r>
           <w:rPr/>
           <w:t>because</w:t>
@@ -2257,9 +2725,29 @@
       </w:ins>
       <w:r>
         <w:rPr/>
-        <w:t xml:space="preserve"> the parapophysis is usually anteroventral to the diapophysis rather than directly ventral, so that the rib is “folded back” against the torso.) The segmental arteries also less frequently vascularize and subsequently lead to pneumatization of the anterior aspect of the </w:t>
-      </w:r>
-      <w:ins w:id="73" w:author="Mike Taylor" w:date="2023-11-06T20:34:43Z">
+        <w:t xml:space="preserve"> the parapophysis is usually </w:t>
+      </w:r>
+      <w:ins w:id="130" w:author="Mike Taylor" w:date="2023-11-06T21:51:29Z">
+        <w:r>
+          <w:rPr/>
+          <w:t xml:space="preserve">positioned </w:t>
+        </w:r>
+      </w:ins>
+      <w:r>
+        <w:rPr/>
+        <w:t xml:space="preserve">anteroventral </w:t>
+      </w:r>
+      <w:ins w:id="131" w:author="Mike Taylor" w:date="2023-11-06T21:51:33Z">
+        <w:r>
+          <w:rPr/>
+          <w:t xml:space="preserve">relative </w:t>
+        </w:r>
+      </w:ins>
+      <w:r>
+        <w:rPr/>
+        <w:t xml:space="preserve">to the diapophysis rather than directly ventral, so that the rib is “folded back” against the torso.) The segmental arteries also less frequently vascularize and subsequently lead to pneumatization of the anterior aspect of the </w:t>
+      </w:r>
+      <w:ins w:id="132" w:author="Mike Taylor" w:date="2023-11-06T20:34:43Z">
         <w:r>
           <w:rPr/>
           <w:t xml:space="preserve">ribs of the </w:t>
@@ -2269,7 +2757,7 @@
         <w:rPr/>
         <w:t>next vertebra</w:t>
       </w:r>
-      <w:del w:id="74" w:author="Mike Taylor" w:date="2023-11-06T20:34:48Z">
+      <w:del w:id="133" w:author="Mike Taylor" w:date="2023-11-06T20:34:48Z">
         <w:r>
           <w:rPr/>
           <w:delText>’s ribs</w:delText>
@@ -2277,7 +2765,17 @@
       </w:del>
       <w:r>
         <w:rPr/>
-        <w:t>. Meanwhile, the intercostal arteries extend along and beyond the length of the rib shaft, providing opportunities for vascularization and subsequent pneumatization.</w:t>
+        <w:t xml:space="preserve">. Meanwhile, </w:t>
+      </w:r>
+      <w:del w:id="134" w:author="Mike Taylor" w:date="2023-11-06T21:51:59Z">
+        <w:r>
+          <w:rPr/>
+          <w:delText xml:space="preserve">the </w:delText>
+        </w:r>
+      </w:del>
+      <w:r>
+        <w:rPr/>
+        <w:t>intercostal arteries extend along and beyond the length of the rib shaft, providing opportunities for vascularization and subsequent pneumatization.</w:t>
       </w:r>
     </w:p>
     <w:p>
@@ -2290,7 +2788,7 @@
         <w:rPr/>
         <w:t>However, while the pneumatization of the proximal portion</w:t>
       </w:r>
-      <w:ins w:id="75" w:author="Mike Taylor" w:date="2023-11-06T20:36:47Z">
+      <w:ins w:id="135" w:author="Mike Taylor" w:date="2023-11-06T20:36:47Z">
         <w:r>
           <w:rPr/>
           <w:t>s</w:t>
@@ -2300,13 +2798,13 @@
         <w:rPr/>
         <w:t xml:space="preserve"> of ribs — likely by diverticula following the segmental arteries — </w:t>
       </w:r>
-      <w:del w:id="76" w:author="Mike Taylor" w:date="2023-11-06T20:36:52Z">
+      <w:del w:id="136" w:author="Mike Taylor" w:date="2023-11-06T20:36:52Z">
         <w:r>
           <w:rPr/>
           <w:delText>are</w:delText>
         </w:r>
       </w:del>
-      <w:ins w:id="77" w:author="Mike Taylor" w:date="2023-11-06T20:36:52Z">
+      <w:ins w:id="137" w:author="Mike Taylor" w:date="2023-11-06T20:36:52Z">
         <w:r>
           <w:rPr/>
           <w:t>is</w:t>
@@ -2316,7 +2814,7 @@
         <w:rPr/>
         <w:t xml:space="preserve"> relatively common in sauropods, pneumatization of the shaft</w:t>
       </w:r>
-      <w:ins w:id="78" w:author="Mike Taylor" w:date="2023-11-06T20:36:58Z">
+      <w:ins w:id="138" w:author="Mike Taylor" w:date="2023-11-06T20:36:58Z">
         <w:r>
           <w:rPr/>
           <w:t>s</w:t>
@@ -2358,7 +2856,27 @@
       </w:pPr>
       <w:r>
         <w:rPr/>
-        <w:t>There is no reason to suppose that the vascularization of the vertebra that carried Rib A was any different from that of Rib B. (Or, if they are the left and right ribs of the same vertebrae, that this vertebra was vascularized differently on one side from the other.) Yet in following the segmental and intercostal arteries, the pneumatic diverticula in the region of these ribs did very different things. In Rib A, the proximal part of the rib — which is the only part pneumatized in most sauropod specimens — is entirely devoid of pneumatic features, yet a small, lipped foramen penetrates the shaft about 60 cm down. In Rib B, a broader, less well-defined pneumatic fossa is in the lateral ridge on the posterior face of the tuberculum, and there are no discernable pneumatic features on the shaft.</w:t>
+        <w:t xml:space="preserve">There is no reason to suppose that </w:t>
+      </w:r>
+      <w:del w:id="139" w:author="Mike Taylor" w:date="2023-11-06T21:53:12Z">
+        <w:r>
+          <w:rPr/>
+          <w:delText xml:space="preserve">the </w:delText>
+        </w:r>
+      </w:del>
+      <w:r>
+        <w:rPr/>
+        <w:t xml:space="preserve">vascularization of the vertebra that carried Rib A was any different from that of Rib B. (Or, if they are the left and right ribs of the same vertebrae, that this vertebra was vascularized differently on one side from the other.) Yet in following the segmental and intercostal arteries, the pneumatic diverticula in the region of these ribs did very different things. In Rib A, the proximal part of the rib — which is the only part pneumatized in most sauropod specimens — is entirely devoid of pneumatic features, yet a small, lipped foramen penetrates the shaft about 60 cm down. In Rib B, a broader, less well-defined pneumatic fossa is </w:t>
+      </w:r>
+      <w:ins w:id="140" w:author="Mike Taylor" w:date="2023-11-06T21:54:22Z">
+        <w:r>
+          <w:rPr/>
+          <w:t xml:space="preserve">present </w:t>
+        </w:r>
+      </w:ins>
+      <w:r>
+        <w:rPr/>
+        <w:t>in the lateral ridge on the posterior face of the tuberculum, and there are no discernable pneumatic features on the shaft.</w:t>
       </w:r>
     </w:p>
     <w:p>
@@ -2371,7 +2889,7 @@
         <w:rPr/>
         <w:t>Variability of pneumatic features in sauropod bones has been documented in the literature — differences between different species or specimens (e.g.</w:t>
       </w:r>
-      <w:ins w:id="79" w:author="Mike Taylor" w:date="2023-11-06T20:00:19Z">
+      <w:ins w:id="141" w:author="Mike Taylor" w:date="2023-11-06T20:00:19Z">
         <w:r>
           <w:rPr/>
           <w:t>,</w:t>
@@ -2381,7 +2899,7 @@
         <w:rPr/>
         <w:t xml:space="preserve"> McIntosh 1990), among successive vertebrae of a single individual (e.g.</w:t>
       </w:r>
-      <w:ins w:id="80" w:author="Mike Taylor" w:date="2023-11-06T20:00:22Z">
+      <w:ins w:id="142" w:author="Mike Taylor" w:date="2023-11-06T20:00:22Z">
         <w:r>
           <w:rPr/>
           <w:t>,</w:t>
@@ -2401,7 +2919,7 @@
         <w:rPr/>
         <w:t xml:space="preserve"> CM 82, Hatcher 1901), including bilateral asymmetry that may be consistent along the column (e.g.</w:t>
       </w:r>
-      <w:ins w:id="81" w:author="Mike Taylor" w:date="2023-11-06T20:00:27Z">
+      <w:ins w:id="143" w:author="Mike Taylor" w:date="2023-11-06T20:00:27Z">
         <w:r>
           <w:rPr/>
           <w:t>,</w:t>
@@ -2421,7 +2939,7 @@
         <w:rPr/>
         <w:t xml:space="preserve"> PVL 4017, Zurriaguz and Alvarez 2014) or seemingly random (e.g.</w:t>
       </w:r>
-      <w:ins w:id="82" w:author="Mike Taylor" w:date="2023-11-06T20:00:32Z">
+      <w:ins w:id="144" w:author="Mike Taylor" w:date="2023-11-06T20:00:32Z">
         <w:r>
           <w:rPr/>
           <w:t>,</w:t>
@@ -2441,7 +2959,7 @@
         <w:rPr/>
         <w:t xml:space="preserve"> MB.R.2181, Wedel and Taylor 2013), and even asymmetry within a single vertebra (e.g.</w:t>
       </w:r>
-      <w:ins w:id="83" w:author="Mike Taylor" w:date="2023-11-06T20:00:37Z">
+      <w:ins w:id="145" w:author="Mike Taylor" w:date="2023-11-06T20:00:37Z">
         <w:r>
           <w:rPr/>
           <w:t>,</w:t>
@@ -2459,8 +2977,14 @@
       </w:r>
       <w:r>
         <w:rPr/>
-        <w:t xml:space="preserve"> NHMUK PV R2095, Taylor and Naish 2007). All of this is in accord with Witmer’s (1997:64) conception of pneumatic diverticula as “opportunistic pneumatizing machines”, and similar variability in pneumaticity of ribs further corroborates this interpretation. </w:t>
-      </w:r>
+        <w:t xml:space="preserve"> NHMUK PV R2095, Taylor and Naish 2007). All of this is in accord with Witmer’s (1997:64) conception of pneumatic diverticula as “opportunistic pneumatizing machines”, and similar variability in pneumaticity of ribs further corroborates this interpretation.</w:t>
+      </w:r>
+      <w:del w:id="146" w:author="Mike Taylor" w:date="2023-11-06T21:55:13Z">
+        <w:r>
+          <w:rPr/>
+          <w:delText xml:space="preserve"> </w:delText>
+        </w:r>
+      </w:del>
     </w:p>
     <w:p>
       <w:pPr>
@@ -2554,7 +3078,23 @@
       </w:r>
       <w:r>
         <w:rPr/>
-        <w:t xml:space="preserve"> “Sue”. At this point it was transferred to Terminal 1 at O’Hare Airport on indefinite loan to United Airlines (Keown and staff, 2000), where it remains to this day and is seen by sixty thousand people every day. It is striking that even such a well known specimen, a hundred and twenty years after its description, can continue to provide unique anatomical features leading to novel insights.</w:t>
+        <w:t xml:space="preserve"> “Sue”. At this point it was transferred to Terminal 1 at O’Hare Airport on indefinite loan to United Airlines (Keown and staff, 2000), where it remains to this day and is seen by sixty thousand people every day. It is striking that even such a well</w:t>
+      </w:r>
+      <w:del w:id="147" w:author="Mike Taylor" w:date="2023-11-06T21:55:36Z">
+        <w:r>
+          <w:rPr/>
+          <w:delText xml:space="preserve"> </w:delText>
+        </w:r>
+      </w:del>
+      <w:ins w:id="148" w:author="Mike Taylor" w:date="2023-11-06T21:55:36Z">
+        <w:r>
+          <w:rPr/>
+          <w:t>-</w:t>
+        </w:r>
+      </w:ins>
+      <w:r>
+        <w:rPr/>
+        <w:t>known specimen, a hundred and twenty years after its description, can continue to provide unique anatomical features leading to novel insights.</w:t>
       </w:r>
     </w:p>
     <w:p>
@@ -2578,7 +3118,23 @@
       </w:pPr>
       <w:r>
         <w:rPr/>
-        <w:t xml:space="preserve">We thank Bill Simpson (Field Museum of Natural History) for arranging a collections visit for MPT at very short notice. Eric Gorscak (Midwestern University) kindly supplied photographs of the ribs of </w:t>
+        <w:t>We thank Bill Simpson (Field Museum of Natural History) for arranging a collections visit for MPT at very short notice. Eric Gorscak (Midwestern University</w:t>
+      </w:r>
+      <w:ins w:id="149" w:author="Mike Taylor" w:date="2023-11-06T21:56:37Z">
+        <w:r>
+          <w:rPr/>
+          <w:t xml:space="preserve">, Downers Grove, Illinois </w:t>
+        </w:r>
+      </w:ins>
+      <w:ins w:id="150" w:author="Mike Taylor" w:date="2023-11-06T21:56:37Z">
+        <w:r>
+          <w:rPr/>
+          <w:t>campus</w:t>
+        </w:r>
+      </w:ins>
+      <w:r>
+        <w:rPr/>
+        <w:t xml:space="preserve">) kindly supplied photographs of the ribs of </w:t>
       </w:r>
       <w:r>
         <w:rPr>
@@ -2608,7 +3164,17 @@
       </w:r>
       <w:r>
         <w:rPr/>
-        <w:t>. We thank Colin Boisvert for permissions to cite a personal communication.</w:t>
+        <w:t>. We thank Colin Boisvert for permission</w:t>
+      </w:r>
+      <w:del w:id="151" w:author="Mike Taylor" w:date="2023-11-06T21:56:58Z">
+        <w:r>
+          <w:rPr/>
+          <w:delText>s</w:delText>
+        </w:r>
+      </w:del>
+      <w:r>
+        <w:rPr/>
+        <w:t xml:space="preserve"> to cite a personal communication.</w:t>
       </w:r>
     </w:p>
     <w:p>
@@ -2628,11 +3194,29 @@
       <w:pPr>
         <w:pStyle w:val="LO-normal"/>
         <w:spacing w:lineRule="auto" w:line="480"/>
-        <w:rPr/>
-      </w:pPr>
-      <w:r>
-        <w:rPr/>
-        <w:t xml:space="preserve">Benson, Roger B. J., Richard J. Butler, Matthew T. Carrano, and Patrick M. O’Connor. 2011. Air-filled postcranial bones in theropod dinosaurs: physiological implications and the ‘reptile’–bird transition. </w:t>
+        <w:rPr>
+          <w:del w:id="155" w:author="Mike Taylor" w:date="2023-11-06T21:31:52Z"/>
+        </w:rPr>
+      </w:pPr>
+      <w:r>
+        <w:rPr/>
+        <w:t>Benson, Roger B. J., Richard J. Butler, Matthew T. Carrano, and Patrick M. O’Connor. 201</w:t>
+      </w:r>
+      <w:ins w:id="152" w:author="Mike Taylor" w:date="2023-11-06T21:32:16Z">
+        <w:r>
+          <w:rPr/>
+          <w:t>2</w:t>
+        </w:r>
+      </w:ins>
+      <w:del w:id="153" w:author="Mike Taylor" w:date="2023-11-06T21:32:16Z">
+        <w:r>
+          <w:rPr/>
+          <w:delText>1</w:delText>
+        </w:r>
+      </w:del>
+      <w:r>
+        <w:rPr/>
+        <w:t xml:space="preserve">. Air-filled postcranial bones in theropod dinosaurs: physiological implications and the ‘reptile’–bird transition. </w:t>
       </w:r>
       <w:r>
         <w:rPr>
@@ -2652,8 +3236,14 @@
       </w:r>
       <w:r>
         <w:rPr/>
-        <w:t>:168–193. doi:10.1111/j.1469-185X.2011.00190.x.</w:t>
-      </w:r>
+        <w:t>:168–193. doi:10.1111/j.1469-185X.2011.00190.x</w:t>
+      </w:r>
+      <w:del w:id="154" w:author="Mike Taylor" w:date="2023-11-06T21:31:52Z">
+        <w:r>
+          <w:rPr/>
+          <w:delText>.</w:delText>
+        </w:r>
+      </w:del>
     </w:p>
     <w:p>
       <w:pPr>
@@ -4014,10 +4604,10 @@
         <w:pStyle w:val="LO-normal"/>
         <w:spacing w:lineRule="auto" w:line="360"/>
         <w:rPr>
-          <w:ins w:id="90" w:author="Mike Taylor" w:date="2023-11-06T21:04:21Z"/>
-        </w:rPr>
-      </w:pPr>
-      <w:ins w:id="84" w:author="Mike Taylor" w:date="2023-11-06T21:04:21Z">
+          <w:ins w:id="162" w:author="Mike Taylor" w:date="2023-11-06T21:04:21Z"/>
+        </w:rPr>
+      </w:pPr>
+      <w:ins w:id="156" w:author="Mike Taylor" w:date="2023-11-06T21:04:21Z">
         <w:bookmarkStart w:id="19" w:name="_9576bzuhzvp4"/>
         <w:bookmarkEnd w:id="19"/>
         <w:r>
@@ -4025,7 +4615,7 @@
           <w:t xml:space="preserve">Zurriaguz, Virginia, Agustín Martinelli, Guillermo W. Rougier and Martín D. Ezcurra. 2017. A saltasaurine titanosaur (Sauropoda: Titanosauriformes) from the Angostura Colorada Formation (upper Campanian, Cretaceous) of northwestern Patagonia, Argentina. </w:t>
         </w:r>
       </w:ins>
-      <w:ins w:id="85" w:author="Mike Taylor" w:date="2023-11-06T21:04:21Z">
+      <w:ins w:id="157" w:author="Mike Taylor" w:date="2023-11-06T21:04:21Z">
         <w:r>
           <w:rPr>
             <w:i/>
@@ -4034,13 +4624,13 @@
           <w:t>Cretaceous Research</w:t>
         </w:r>
       </w:ins>
-      <w:ins w:id="86" w:author="Mike Taylor" w:date="2023-11-06T21:04:21Z">
+      <w:ins w:id="158" w:author="Mike Taylor" w:date="2023-11-06T21:04:21Z">
         <w:r>
           <w:rPr/>
           <w:t xml:space="preserve"> </w:t>
         </w:r>
       </w:ins>
-      <w:ins w:id="87" w:author="Mike Taylor" w:date="2023-11-06T21:04:21Z">
+      <w:ins w:id="159" w:author="Mike Taylor" w:date="2023-11-06T21:04:21Z">
         <w:r>
           <w:rPr>
             <w:b/>
@@ -4049,14 +4639,14 @@
           <w:t>75:101</w:t>
         </w:r>
       </w:ins>
-      <w:ins w:id="88" w:author="Mike Taylor" w:date="2023-11-06T21:04:21Z">
+      <w:ins w:id="160" w:author="Mike Taylor" w:date="2023-11-06T21:04:21Z">
         <w:r>
           <w:rPr/>
           <w:t xml:space="preserve">-114. </w:t>
         </w:r>
       </w:ins>
       <w:hyperlink r:id="rId13">
-        <w:ins w:id="89" w:author="Mike Taylor" w:date="2023-11-06T21:04:21Z">
+        <w:ins w:id="161" w:author="Mike Taylor" w:date="2023-11-06T21:04:21Z">
           <w:r>
             <w:rPr>
               <w:rStyle w:val="Hyperlink"/>
@@ -4111,7 +4701,30 @@
       </w:r>
       <w:r>
         <w:rPr/>
-        <w:t xml:space="preserve"> Representative dorsal rib, shown in “anterior view” as described in the Anatomical Nomenclature section, with capitulum, tuberculum and shaft labeled. The principal directions are illustrated: proximal towards the articulation with the vertebra and distal away from it along the shaft; medial towards the body core and lateral towards skin. </w:t>
+        <w:t xml:space="preserve"> Representative dorsal rib, shown in “anterior view” as described in the Anatomical Nomenclature section, with </w:t>
+      </w:r>
+      <w:ins w:id="163" w:author="Mike Taylor" w:date="2023-11-06T21:58:41Z">
+        <w:r>
+          <w:rPr>
+            <w:rFonts w:eastAsia="Lora" w:cs="Lora"/>
+            <w:color w:val="auto"/>
+            <w:kern w:val="0"/>
+            <w:sz w:val="24"/>
+            <w:szCs w:val="22"/>
+            <w:lang w:val="en-US" w:eastAsia="zh-CN" w:bidi="hi-IN"/>
+          </w:rPr>
+          <w:t>the</w:t>
+        </w:r>
+      </w:ins>
+      <w:ins w:id="164" w:author="Mike Taylor" w:date="2023-11-06T21:58:41Z">
+        <w:r>
+          <w:rPr/>
+          <w:t xml:space="preserve"> </w:t>
+        </w:r>
+      </w:ins>
+      <w:r>
+        <w:rPr/>
+        <w:t xml:space="preserve">capitulum, tuberculum and shaft labeled. The principal directions are illustrated: proximal towards the articulation with the vertebra and distal away from it along the shaft; medial towards the body core and lateral towards skin. </w:t>
       </w:r>
       <w:r>
         <w:rPr>
@@ -4188,7 +4801,33 @@
       </w:r>
       <w:r>
         <w:rPr/>
-        <w:t xml:space="preserve"> The whole proximal half of the rib; a distal portion also exists, of similar length but without interesting features. </w:t>
+        <w:t xml:space="preserve"> The whole proximal half of the rib; a distal portion also exists, of similar length but without </w:t>
+      </w:r>
+      <w:del w:id="165" w:author="Mike Taylor" w:date="2023-11-06T21:59:13Z">
+        <w:r>
+          <w:rPr/>
+          <w:delText xml:space="preserve">interesting </w:delText>
+        </w:r>
+      </w:del>
+      <w:r>
+        <w:rPr/>
+        <w:t>features</w:t>
+      </w:r>
+      <w:ins w:id="166" w:author="Mike Taylor" w:date="2023-11-06T21:59:14Z">
+        <w:r>
+          <w:rPr/>
+          <w:t xml:space="preserve"> </w:t>
+        </w:r>
+      </w:ins>
+      <w:ins w:id="167" w:author="Mike Taylor" w:date="2023-11-06T21:59:14Z">
+        <w:r>
+          <w:rPr/>
+          <w:t>relevant to this study</w:t>
+        </w:r>
+      </w:ins>
+      <w:r>
+        <w:rPr/>
+        <w:t xml:space="preserve">. </w:t>
       </w:r>
       <w:r>
         <w:rPr>
@@ -4198,9 +4837,41 @@
       </w:r>
       <w:r>
         <w:rPr/>
-        <w:t xml:space="preserve"> Close-up of the tuberculum, showing a complex structure of support structures that show signs of speculative reconstruction. Red circles highlight two possible sites of the “second tubercle” referred to by Riggs (1901:549, 1903:303, 1904:239) based on Marsh’s</w:t>
-      </w:r>
-      <w:ins w:id="91" w:author="Mike Taylor" w:date="2023-11-06T20:39:10Z">
+        <w:t xml:space="preserve"> Close-up of the tuberculum, </w:t>
+      </w:r>
+      <w:del w:id="168" w:author="Mike Taylor" w:date="2023-11-06T21:59:47Z">
+        <w:r>
+          <w:rPr/>
+          <w:delText>showing a</w:delText>
+        </w:r>
+      </w:del>
+      <w:ins w:id="169" w:author="Mike Taylor" w:date="2023-11-06T21:59:47Z">
+        <w:r>
+          <w:rPr/>
+          <w:t>highlighting the</w:t>
+        </w:r>
+      </w:ins>
+      <w:r>
+        <w:rPr/>
+        <w:t xml:space="preserve"> complex </w:t>
+      </w:r>
+      <w:del w:id="170" w:author="Mike Taylor" w:date="2023-11-06T22:00:24Z">
+        <w:r>
+          <w:rPr/>
+          <w:delText>structure</w:delText>
+        </w:r>
+      </w:del>
+      <w:ins w:id="171" w:author="Mike Taylor" w:date="2023-11-06T22:00:24Z">
+        <w:r>
+          <w:rPr/>
+          <w:t>network</w:t>
+        </w:r>
+      </w:ins>
+      <w:r>
+        <w:rPr/>
+        <w:t xml:space="preserve"> of support structures that show signs of speculative reconstruction. Red circles highlight two possible sites of the “second tubercle” referred to by Riggs (1901:549, 1903:303, 1904:239) based on Marsh’s</w:t>
+      </w:r>
+      <w:ins w:id="172" w:author="Mike Taylor" w:date="2023-11-06T20:39:10Z">
         <w:r>
           <w:rPr/>
           <w:t xml:space="preserve"> illustration</w:t>
@@ -4210,7 +4881,7 @@
         <w:rPr/>
         <w:t xml:space="preserve"> (1896:figure 7–8)</w:t>
       </w:r>
-      <w:del w:id="92" w:author="Mike Taylor" w:date="2023-11-06T20:39:08Z">
+      <w:del w:id="173" w:author="Mike Taylor" w:date="2023-11-06T20:39:08Z">
         <w:r>
           <w:rPr/>
           <w:delText xml:space="preserve"> illustration</w:delText>
@@ -4314,13 +4985,13 @@
         <w:rPr/>
         <w:t xml:space="preserve"> (specimen number unknown), as illustrated by Marsh (1896:figure 7–8)</w:t>
       </w:r>
-      <w:del w:id="93" w:author="Mike Taylor" w:date="2023-11-06T20:39:57Z">
+      <w:del w:id="174" w:author="Mike Taylor" w:date="2023-11-06T20:39:57Z">
         <w:r>
           <w:rPr/>
           <w:delText>. Marsh’s</w:delText>
         </w:r>
       </w:del>
-      <w:ins w:id="94" w:author="Mike Taylor" w:date="2023-11-06T20:39:57Z">
+      <w:ins w:id="175" w:author="Mike Taylor" w:date="2023-11-06T20:39:57Z">
         <w:r>
           <w:rPr/>
           <w:t>, including the</w:t>
@@ -4330,7 +5001,7 @@
         <w:rPr/>
         <w:t xml:space="preserve"> original caption</w:t>
       </w:r>
-      <w:del w:id="95" w:author="Mike Taylor" w:date="2023-11-06T20:40:02Z">
+      <w:del w:id="176" w:author="Mike Taylor" w:date="2023-11-06T20:40:02Z">
         <w:r>
           <w:rPr/>
           <w:delText>ing is included</w:delText>
@@ -4340,7 +5011,7 @@
         <w:rPr/>
         <w:t xml:space="preserve">. Note the “posterior process” marked as “r” in the illustration. This is probably the “second tubercle” referred to by Riggs (1901:549, 1903:303, 1904:239), </w:t>
       </w:r>
-      <w:del w:id="96" w:author="Mike Taylor" w:date="2023-11-06T20:40:27Z">
+      <w:del w:id="177" w:author="Mike Taylor" w:date="2023-11-06T20:40:27Z">
         <w:r>
           <w:rPr/>
           <w:delText xml:space="preserve">and </w:delText>
@@ -4375,7 +5046,27 @@
       </w:r>
       <w:r>
         <w:rPr/>
-        <w:t xml:space="preserve"> Gallery of pneumatic features in a selection of dorsal ribs of sauropods, showing a range of pneumatic morphologies from most to least typical. </w:t>
+        <w:t xml:space="preserve"> Gallery of pneumatic features in a selection of dorsal ribs of sauropods, showing a range of pneumatic morphologies from most </w:t>
+      </w:r>
+      <w:ins w:id="178" w:author="Mike Taylor" w:date="2023-11-06T22:01:56Z">
+        <w:r>
+          <w:rPr/>
+          <w:t xml:space="preserve">(A) </w:t>
+        </w:r>
+      </w:ins>
+      <w:r>
+        <w:rPr/>
+        <w:t xml:space="preserve">to least </w:t>
+      </w:r>
+      <w:ins w:id="179" w:author="Mike Taylor" w:date="2023-11-06T22:01:58Z">
+        <w:r>
+          <w:rPr/>
+          <w:t xml:space="preserve">(G/H) </w:t>
+        </w:r>
+      </w:ins>
+      <w:r>
+        <w:rPr/>
+        <w:t xml:space="preserve">typical. </w:t>
       </w:r>
       <w:r>
         <w:rPr>
@@ -4417,7 +5108,7 @@
         <w:rPr/>
         <w:t>, specimen not indicated but likely the large specimen MB.R.2181 that forms the core of the mounted skeleton in the</w:t>
       </w:r>
-      <w:ins w:id="97" w:author="Mike Taylor" w:date="2023-11-06T20:40:48Z">
+      <w:ins w:id="180" w:author="Mike Taylor" w:date="2023-11-06T20:40:48Z">
         <w:r>
           <w:rPr/>
           <w:t xml:space="preserve"> atrium of the</w:t>
@@ -4427,7 +5118,7 @@
         <w:rPr/>
         <w:t xml:space="preserve"> Museum für Naturkunde Berlin</w:t>
       </w:r>
-      <w:del w:id="98" w:author="Mike Taylor" w:date="2023-11-06T20:40:56Z">
+      <w:del w:id="181" w:author="Mike Taylor" w:date="2023-11-06T20:40:56Z">
         <w:r>
           <w:rPr/>
           <w:delText>’s atrium</w:delText>
@@ -4475,7 +5166,17 @@
       </w:r>
       <w:r>
         <w:rPr/>
-        <w:t xml:space="preserve">, left dorsal rib Mal-282-2 in posterior view, showing pneumatic foramen between capitulum and tuberculum and fossa below capitulum. Photograph kindly supplied by Eric Gorscak. </w:t>
+        <w:t xml:space="preserve">, left dorsal rib Mal-282-2 in posterior view, showing pneumatic foramen between capitulum and tuberculum and fossa below capitulum. Photograph </w:t>
+      </w:r>
+      <w:del w:id="182" w:author="Mike Taylor" w:date="2023-11-06T22:03:06Z">
+        <w:r>
+          <w:rPr/>
+          <w:delText xml:space="preserve">kindly supplied </w:delText>
+        </w:r>
+      </w:del>
+      <w:r>
+        <w:rPr/>
+        <w:t xml:space="preserve">by Eric Gorscak. </w:t>
       </w:r>
       <w:r>
         <w:rPr>
@@ -4515,7 +5216,17 @@
       </w:r>
       <w:r>
         <w:rPr/>
-        <w:t xml:space="preserve"> dorsal rib SMM P2007.4.1, position and orientation unknown, showing a complex set of pneumatic features in the tuberculum and between it and the capitulum. Photograph kindly supplied by Kristina Curry Rogers. </w:t>
+        <w:t xml:space="preserve"> dorsal rib SMM P2007.4.1, position and orientation unknown, showing a complex set of pneumatic features in the tuberculum and between it and the capitulum. Photograph </w:t>
+      </w:r>
+      <w:del w:id="183" w:author="Mike Taylor" w:date="2023-11-06T22:03:11Z">
+        <w:r>
+          <w:rPr/>
+          <w:delText xml:space="preserve">kindly supplied </w:delText>
+        </w:r>
+      </w:del>
+      <w:r>
+        <w:rPr/>
+        <w:t xml:space="preserve">by Kristina Curry Rogers. </w:t>
       </w:r>
       <w:r>
         <w:rPr>
@@ -4545,7 +5256,17 @@
       </w:r>
       <w:r>
         <w:rPr/>
-        <w:t xml:space="preserve"> Close-up of G with highlights indication the locations of thin ridges described as a “capitulotubercular web” and interpreted as pneumatic by Gorscak et al. (2014:1142-1143). Photograph kindly supplied by Eric Gorscak and Pat O’Connor.</w:t>
+        <w:t xml:space="preserve"> Close-up of G with highlights indication the locations of thin ridges described as a “capitulotubercular web” and interpreted as pneumatic by Gorscak et al. (2014:1142-1143). Photograph </w:t>
+      </w:r>
+      <w:del w:id="184" w:author="Mike Taylor" w:date="2023-11-06T22:03:15Z">
+        <w:r>
+          <w:rPr/>
+          <w:delText xml:space="preserve">kindly supplied </w:delText>
+        </w:r>
+      </w:del>
+      <w:r>
+        <w:rPr/>
+        <w:t>by Eric Gorscak and Pat O’Connor.</w:t>
       </w:r>
     </w:p>
     <w:p>

</xml_diff>